<commit_message>
MongoDB Day 1 Task updated
</commit_message>
<xml_diff>
--- a/MongoDB Day 1.docx
+++ b/MongoDB Day 1.docx
@@ -166,35 +166,32 @@
     </w:p>
     <w:p>
       <w:pPr>
-        <w:numPr>
-          <w:ilvl w:val="0"/>
-          <w:numId w:val="5"/>
-        </w:numPr>
         <w:tabs>
           <w:tab w:val="left" w:pos="720" w:leader="none"/>
         </w:tabs>
         <w:spacing w:before="0" w:after="0" w:line="240"/>
-        <w:ind w:right="0" w:left="720" w:hanging="360"/>
-        <w:jc w:val="left"/>
-        <w:rPr>
-          <w:rFonts w:ascii="Arial" w:hAnsi="Arial" w:cs="Arial" w:eastAsia="Arial"/>
-          <w:color w:val="000000"/>
-          <w:spacing w:val="0"/>
-          <w:position w:val="0"/>
-          <w:sz w:val="22"/>
-          <w:shd w:fill="auto" w:val="clear"/>
-        </w:rPr>
-      </w:pPr>
-      <w:r>
-        <w:rPr>
-          <w:rFonts w:ascii="Arial" w:hAnsi="Arial" w:cs="Arial" w:eastAsia="Arial"/>
-          <w:color w:val="000000"/>
-          <w:spacing w:val="0"/>
-          <w:position w:val="0"/>
-          <w:sz w:val="22"/>
-          <w:shd w:fill="auto" w:val="clear"/>
-        </w:rPr>
-        <w:t xml:space="preserve">Find all the information about each products</w:t>
+        <w:ind w:right="0" w:left="0" w:firstLine="0"/>
+        <w:jc w:val="left"/>
+        <w:rPr>
+          <w:rFonts w:ascii="Arial" w:hAnsi="Arial" w:cs="Arial" w:eastAsia="Arial"/>
+          <w:color w:val="000000"/>
+          <w:spacing w:val="0"/>
+          <w:position w:val="0"/>
+          <w:sz w:val="22"/>
+          <w:shd w:fill="auto" w:val="clear"/>
+        </w:rPr>
+      </w:pPr>
+      <w:r>
+        <w:rPr>
+          <w:rFonts w:ascii="Arial" w:hAnsi="Arial" w:cs="Arial" w:eastAsia="Arial"/>
+          <w:b/>
+          <w:color w:val="000000"/>
+          <w:spacing w:val="0"/>
+          <w:position w:val="0"/>
+          <w:sz w:val="22"/>
+          <w:shd w:fill="auto" w:val="clear"/>
+        </w:rPr>
+        <w:t xml:space="preserve">1.Find all the information about each products</w:t>
       </w:r>
     </w:p>
     <w:p>
@@ -2855,35 +2852,33 @@
     </w:p>
     <w:p>
       <w:pPr>
-        <w:numPr>
-          <w:ilvl w:val="0"/>
-          <w:numId w:val="7"/>
-        </w:numPr>
         <w:tabs>
           <w:tab w:val="left" w:pos="720" w:leader="none"/>
         </w:tabs>
         <w:spacing w:before="0" w:after="0" w:line="240"/>
-        <w:ind w:right="0" w:left="720" w:hanging="360"/>
-        <w:jc w:val="left"/>
-        <w:rPr>
-          <w:rFonts w:ascii="Arial" w:hAnsi="Arial" w:cs="Arial" w:eastAsia="Arial"/>
-          <w:color w:val="000000"/>
-          <w:spacing w:val="0"/>
-          <w:position w:val="0"/>
-          <w:sz w:val="22"/>
-          <w:shd w:fill="auto" w:val="clear"/>
-        </w:rPr>
-      </w:pPr>
-      <w:r>
-        <w:rPr>
-          <w:rFonts w:ascii="Arial" w:hAnsi="Arial" w:cs="Arial" w:eastAsia="Arial"/>
-          <w:color w:val="000000"/>
-          <w:spacing w:val="0"/>
-          <w:position w:val="0"/>
-          <w:sz w:val="22"/>
-          <w:shd w:fill="auto" w:val="clear"/>
-        </w:rPr>
-        <w:t xml:space="preserve">Find the product price which are between 400 to 800</w:t>
+        <w:ind w:right="0" w:left="0" w:firstLine="0"/>
+        <w:jc w:val="left"/>
+        <w:rPr>
+          <w:rFonts w:ascii="Arial" w:hAnsi="Arial" w:cs="Arial" w:eastAsia="Arial"/>
+          <w:b/>
+          <w:color w:val="000000"/>
+          <w:spacing w:val="0"/>
+          <w:position w:val="0"/>
+          <w:sz w:val="22"/>
+          <w:shd w:fill="auto" w:val="clear"/>
+        </w:rPr>
+      </w:pPr>
+      <w:r>
+        <w:rPr>
+          <w:rFonts w:ascii="Arial" w:hAnsi="Arial" w:cs="Arial" w:eastAsia="Arial"/>
+          <w:b/>
+          <w:color w:val="000000"/>
+          <w:spacing w:val="0"/>
+          <w:position w:val="0"/>
+          <w:sz w:val="22"/>
+          <w:shd w:fill="auto" w:val="clear"/>
+        </w:rPr>
+        <w:t xml:space="preserve">2.Find the product price which are between 400 to 800</w:t>
       </w:r>
     </w:p>
     <w:p>
@@ -4021,78 +4016,55 @@
     </w:p>
     <w:p>
       <w:pPr>
-        <w:numPr>
-          <w:ilvl w:val="0"/>
-          <w:numId w:val="11"/>
-        </w:numPr>
         <w:tabs>
           <w:tab w:val="left" w:pos="720" w:leader="none"/>
         </w:tabs>
         <w:spacing w:before="0" w:after="0" w:line="240"/>
-        <w:ind w:right="0" w:left="720" w:hanging="360"/>
-        <w:jc w:val="left"/>
-        <w:rPr>
-          <w:rFonts w:ascii="Arial" w:hAnsi="Arial" w:cs="Arial" w:eastAsia="Arial"/>
-          <w:color w:val="000000"/>
-          <w:spacing w:val="0"/>
-          <w:position w:val="0"/>
-          <w:sz w:val="22"/>
-          <w:shd w:fill="auto" w:val="clear"/>
-        </w:rPr>
-      </w:pPr>
-      <w:r>
-        <w:rPr>
-          <w:rFonts w:ascii="Arial" w:hAnsi="Arial" w:cs="Arial" w:eastAsia="Arial"/>
-          <w:color w:val="000000"/>
-          <w:spacing w:val="0"/>
-          <w:position w:val="0"/>
-          <w:sz w:val="22"/>
-          <w:shd w:fill="auto" w:val="clear"/>
-        </w:rPr>
-        <w:t xml:space="preserve">Find the product price which are not between 400 to 600</w:t>
-      </w:r>
-    </w:p>
-    <w:p>
-      <w:pPr>
-        <w:spacing w:before="0" w:after="0" w:line="240"/>
-        <w:ind w:right="0" w:left="0" w:firstLine="720"/>
-        <w:jc w:val="left"/>
-        <w:rPr>
-          <w:rFonts w:ascii="Arial" w:hAnsi="Arial" w:cs="Arial" w:eastAsia="Arial"/>
-          <w:color w:val="000000"/>
-          <w:spacing w:val="0"/>
-          <w:position w:val="0"/>
-          <w:sz w:val="22"/>
-          <w:shd w:fill="auto" w:val="clear"/>
-        </w:rPr>
-      </w:pPr>
-    </w:p>
-    <w:p>
-      <w:pPr>
-        <w:spacing w:before="0" w:after="0" w:line="240"/>
-        <w:ind w:right="0" w:left="0" w:firstLine="720"/>
-        <w:jc w:val="left"/>
-        <w:rPr>
-          <w:rFonts w:ascii="Arial" w:hAnsi="Arial" w:cs="Arial" w:eastAsia="Arial"/>
-          <w:color w:val="000000"/>
-          <w:spacing w:val="0"/>
-          <w:position w:val="0"/>
-          <w:sz w:val="22"/>
-          <w:shd w:fill="auto" w:val="clear"/>
-        </w:rPr>
-      </w:pPr>
-      <w:r>
-        <w:rPr>
-          <w:rFonts w:ascii="Arial" w:hAnsi="Arial" w:cs="Arial" w:eastAsia="Arial"/>
-          <w:color w:val="000000"/>
-          <w:spacing w:val="0"/>
-          <w:position w:val="0"/>
-          <w:sz w:val="22"/>
-          <w:shd w:fill="auto" w:val="clear"/>
-        </w:rPr>
-        <w:t xml:space="preserve">Ans:</w:t>
-      </w:r>
-      <w:r>
+        <w:ind w:right="0" w:left="0" w:firstLine="0"/>
+        <w:jc w:val="left"/>
+        <w:rPr>
+          <w:rFonts w:ascii="Arial" w:hAnsi="Arial" w:cs="Arial" w:eastAsia="Arial"/>
+          <w:b/>
+          <w:color w:val="000000"/>
+          <w:spacing w:val="0"/>
+          <w:position w:val="0"/>
+          <w:sz w:val="22"/>
+          <w:shd w:fill="auto" w:val="clear"/>
+        </w:rPr>
+      </w:pPr>
+      <w:r>
+        <w:rPr>
+          <w:rFonts w:ascii="Arial" w:hAnsi="Arial" w:cs="Arial" w:eastAsia="Arial"/>
+          <w:b/>
+          <w:color w:val="000000"/>
+          <w:spacing w:val="0"/>
+          <w:position w:val="0"/>
+          <w:sz w:val="22"/>
+          <w:shd w:fill="auto" w:val="clear"/>
+        </w:rPr>
+        <w:t xml:space="preserve">3.Find the product price which are not between 400 to 600</w:t>
+      </w:r>
+    </w:p>
+    <w:p>
+      <w:pPr>
+        <w:spacing w:before="0" w:after="0" w:line="240"/>
+        <w:ind w:right="0" w:left="0" w:firstLine="720"/>
+        <w:jc w:val="left"/>
+        <w:rPr>
+          <w:rFonts w:ascii="Arial" w:hAnsi="Arial" w:cs="Arial" w:eastAsia="Arial"/>
+          <w:color w:val="000000"/>
+          <w:spacing w:val="0"/>
+          <w:position w:val="0"/>
+          <w:sz w:val="22"/>
+          <w:shd w:fill="auto" w:val="clear"/>
+        </w:rPr>
+      </w:pPr>
+    </w:p>
+    <w:p>
+      <w:pPr>
+        <w:spacing w:before="0" w:after="0" w:line="240"/>
+        <w:ind w:right="0" w:left="0" w:firstLine="720"/>
+        <w:jc w:val="left"/>
         <w:rPr>
           <w:rFonts w:ascii="Calibri" w:hAnsi="Calibri" w:cs="Calibri" w:eastAsia="Calibri"/>
           <w:color w:val="auto"/>
@@ -4101,8 +4073,44 @@
           <w:sz w:val="22"/>
           <w:shd w:fill="auto" w:val="clear"/>
         </w:rPr>
+      </w:pPr>
+      <w:r>
+        <w:rPr>
+          <w:rFonts w:ascii="Arial" w:hAnsi="Arial" w:cs="Arial" w:eastAsia="Arial"/>
+          <w:color w:val="000000"/>
+          <w:spacing w:val="0"/>
+          <w:position w:val="0"/>
+          <w:sz w:val="22"/>
+          <w:shd w:fill="auto" w:val="clear"/>
+        </w:rPr>
+        <w:t xml:space="preserve">Ans:</w:t>
+      </w:r>
+      <w:r>
+        <w:rPr>
+          <w:rFonts w:ascii="Calibri" w:hAnsi="Calibri" w:cs="Calibri" w:eastAsia="Calibri"/>
+          <w:color w:val="auto"/>
+          <w:spacing w:val="0"/>
+          <w:position w:val="0"/>
+          <w:sz w:val="22"/>
+          <w:shd w:fill="auto" w:val="clear"/>
+        </w:rPr>
         <w:t xml:space="preserve"> </w:t>
       </w:r>
+    </w:p>
+    <w:p>
+      <w:pPr>
+        <w:spacing w:before="0" w:after="0" w:line="240"/>
+        <w:ind w:right="0" w:left="0" w:firstLine="720"/>
+        <w:jc w:val="left"/>
+        <w:rPr>
+          <w:rFonts w:ascii="Arial" w:hAnsi="Arial" w:cs="Arial" w:eastAsia="Arial"/>
+          <w:color w:val="000000"/>
+          <w:spacing w:val="0"/>
+          <w:position w:val="0"/>
+          <w:sz w:val="22"/>
+          <w:shd w:fill="auto" w:val="clear"/>
+        </w:rPr>
+      </w:pPr>
       <w:r>
         <w:rPr>
           <w:rFonts w:ascii="Arial" w:hAnsi="Arial" w:cs="Arial" w:eastAsia="Arial"/>
@@ -8500,35 +8508,32 @@
     </w:p>
     <w:p>
       <w:pPr>
-        <w:numPr>
-          <w:ilvl w:val="0"/>
-          <w:numId w:val="13"/>
-        </w:numPr>
         <w:tabs>
           <w:tab w:val="left" w:pos="720" w:leader="none"/>
         </w:tabs>
         <w:spacing w:before="0" w:after="0" w:line="240"/>
-        <w:ind w:right="0" w:left="720" w:hanging="360"/>
-        <w:jc w:val="left"/>
-        <w:rPr>
-          <w:rFonts w:ascii="Arial" w:hAnsi="Arial" w:cs="Arial" w:eastAsia="Arial"/>
-          <w:color w:val="000000"/>
-          <w:spacing w:val="0"/>
-          <w:position w:val="0"/>
-          <w:sz w:val="22"/>
-          <w:shd w:fill="auto" w:val="clear"/>
-        </w:rPr>
-      </w:pPr>
-      <w:r>
-        <w:rPr>
-          <w:rFonts w:ascii="Arial" w:hAnsi="Arial" w:cs="Arial" w:eastAsia="Arial"/>
-          <w:color w:val="000000"/>
-          <w:spacing w:val="0"/>
-          <w:position w:val="0"/>
-          <w:sz w:val="22"/>
-          <w:shd w:fill="auto" w:val="clear"/>
-        </w:rPr>
-        <w:t xml:space="preserve">List the four product which are greater than 500 in price </w:t>
+        <w:ind w:right="0" w:left="0" w:firstLine="0"/>
+        <w:jc w:val="left"/>
+        <w:rPr>
+          <w:rFonts w:ascii="Arial" w:hAnsi="Arial" w:cs="Arial" w:eastAsia="Arial"/>
+          <w:color w:val="000000"/>
+          <w:spacing w:val="0"/>
+          <w:position w:val="0"/>
+          <w:sz w:val="22"/>
+          <w:shd w:fill="auto" w:val="clear"/>
+        </w:rPr>
+      </w:pPr>
+      <w:r>
+        <w:rPr>
+          <w:rFonts w:ascii="Arial" w:hAnsi="Arial" w:cs="Arial" w:eastAsia="Arial"/>
+          <w:b/>
+          <w:color w:val="000000"/>
+          <w:spacing w:val="0"/>
+          <w:position w:val="0"/>
+          <w:sz w:val="22"/>
+          <w:shd w:fill="auto" w:val="clear"/>
+        </w:rPr>
+        <w:t xml:space="preserve">4.List the four product which are greater than 500 in price </w:t>
       </w:r>
     </w:p>
     <w:p>
@@ -9443,35 +9448,32 @@
     </w:p>
     <w:p>
       <w:pPr>
-        <w:numPr>
-          <w:ilvl w:val="0"/>
-          <w:numId w:val="16"/>
-        </w:numPr>
         <w:tabs>
           <w:tab w:val="left" w:pos="720" w:leader="none"/>
         </w:tabs>
         <w:spacing w:before="0" w:after="0" w:line="240"/>
-        <w:ind w:right="0" w:left="720" w:hanging="360"/>
-        <w:jc w:val="left"/>
-        <w:rPr>
-          <w:rFonts w:ascii="Arial" w:hAnsi="Arial" w:cs="Arial" w:eastAsia="Arial"/>
-          <w:color w:val="000000"/>
-          <w:spacing w:val="0"/>
-          <w:position w:val="0"/>
-          <w:sz w:val="22"/>
-          <w:shd w:fill="auto" w:val="clear"/>
-        </w:rPr>
-      </w:pPr>
-      <w:r>
-        <w:rPr>
-          <w:rFonts w:ascii="Arial" w:hAnsi="Arial" w:cs="Arial" w:eastAsia="Arial"/>
-          <w:color w:val="000000"/>
-          <w:spacing w:val="0"/>
-          <w:position w:val="0"/>
-          <w:sz w:val="22"/>
-          <w:shd w:fill="auto" w:val="clear"/>
-        </w:rPr>
-        <w:t xml:space="preserve">Find the product name and product material of each products</w:t>
+        <w:ind w:right="0" w:left="0" w:firstLine="0"/>
+        <w:jc w:val="left"/>
+        <w:rPr>
+          <w:rFonts w:ascii="Arial" w:hAnsi="Arial" w:cs="Arial" w:eastAsia="Arial"/>
+          <w:color w:val="000000"/>
+          <w:spacing w:val="0"/>
+          <w:position w:val="0"/>
+          <w:sz w:val="22"/>
+          <w:shd w:fill="auto" w:val="clear"/>
+        </w:rPr>
+      </w:pPr>
+      <w:r>
+        <w:rPr>
+          <w:rFonts w:ascii="Arial" w:hAnsi="Arial" w:cs="Arial" w:eastAsia="Arial"/>
+          <w:b/>
+          <w:color w:val="000000"/>
+          <w:spacing w:val="0"/>
+          <w:position w:val="0"/>
+          <w:sz w:val="22"/>
+          <w:shd w:fill="auto" w:val="clear"/>
+        </w:rPr>
+        <w:t xml:space="preserve">5.Find the product name and product material of each products</w:t>
       </w:r>
     </w:p>
     <w:p>
@@ -9534,7 +9536,7 @@
           <w:sz w:val="22"/>
           <w:shd w:fill="auto" w:val="clear"/>
         </w:rPr>
-        <w:t xml:space="preserve">db.products.find({},{'product_name':1,'product_material':1});</w:t>
+        <w:t xml:space="preserve">db.products.find({},{'product_name':1,'product_material':1,'_id':0});</w:t>
       </w:r>
     </w:p>
     <w:p>
@@ -9586,32 +9588,6 @@
           <w:sz w:val="22"/>
           <w:shd w:fill="auto" w:val="clear"/>
         </w:rPr>
-        <w:t xml:space="preserve">  _id: ObjectId('65e03010b18dc7ab8995f642'),</w:t>
-      </w:r>
-    </w:p>
-    <w:p>
-      <w:pPr>
-        <w:spacing w:before="0" w:after="0" w:line="240"/>
-        <w:ind w:right="0" w:left="720" w:firstLine="0"/>
-        <w:jc w:val="left"/>
-        <w:rPr>
-          <w:rFonts w:ascii="Arial" w:hAnsi="Arial" w:cs="Arial" w:eastAsia="Arial"/>
-          <w:color w:val="000000"/>
-          <w:spacing w:val="0"/>
-          <w:position w:val="0"/>
-          <w:sz w:val="22"/>
-          <w:shd w:fill="auto" w:val="clear"/>
-        </w:rPr>
-      </w:pPr>
-      <w:r>
-        <w:rPr>
-          <w:rFonts w:ascii="Arial" w:hAnsi="Arial" w:cs="Arial" w:eastAsia="Arial"/>
-          <w:color w:val="000000"/>
-          <w:spacing w:val="0"/>
-          <w:position w:val="0"/>
-          <w:sz w:val="22"/>
-          <w:shd w:fill="auto" w:val="clear"/>
-        </w:rPr>
         <w:t xml:space="preserve">  product_name: 'Intelligent Fresh Chips',</w:t>
       </w:r>
     </w:p>
@@ -9690,32 +9666,6 @@
           <w:sz w:val="22"/>
           <w:shd w:fill="auto" w:val="clear"/>
         </w:rPr>
-        <w:t xml:space="preserve">  _id: ObjectId('65e03010b18dc7ab8995f643'),</w:t>
-      </w:r>
-    </w:p>
-    <w:p>
-      <w:pPr>
-        <w:spacing w:before="0" w:after="0" w:line="240"/>
-        <w:ind w:right="0" w:left="720" w:firstLine="0"/>
-        <w:jc w:val="left"/>
-        <w:rPr>
-          <w:rFonts w:ascii="Arial" w:hAnsi="Arial" w:cs="Arial" w:eastAsia="Arial"/>
-          <w:color w:val="000000"/>
-          <w:spacing w:val="0"/>
-          <w:position w:val="0"/>
-          <w:sz w:val="22"/>
-          <w:shd w:fill="auto" w:val="clear"/>
-        </w:rPr>
-      </w:pPr>
-      <w:r>
-        <w:rPr>
-          <w:rFonts w:ascii="Arial" w:hAnsi="Arial" w:cs="Arial" w:eastAsia="Arial"/>
-          <w:color w:val="000000"/>
-          <w:spacing w:val="0"/>
-          <w:position w:val="0"/>
-          <w:sz w:val="22"/>
-          <w:shd w:fill="auto" w:val="clear"/>
-        </w:rPr>
         <w:t xml:space="preserve">  product_name: 'Practical Fresh Sausages',</w:t>
       </w:r>
     </w:p>
@@ -9820,32 +9770,6 @@
           <w:sz w:val="22"/>
           <w:shd w:fill="auto" w:val="clear"/>
         </w:rPr>
-        <w:t xml:space="preserve">  _id: ObjectId('65e03010b18dc7ab8995f644'),</w:t>
-      </w:r>
-    </w:p>
-    <w:p>
-      <w:pPr>
-        <w:spacing w:before="0" w:after="0" w:line="240"/>
-        <w:ind w:right="0" w:left="720" w:firstLine="0"/>
-        <w:jc w:val="left"/>
-        <w:rPr>
-          <w:rFonts w:ascii="Arial" w:hAnsi="Arial" w:cs="Arial" w:eastAsia="Arial"/>
-          <w:color w:val="000000"/>
-          <w:spacing w:val="0"/>
-          <w:position w:val="0"/>
-          <w:sz w:val="22"/>
-          <w:shd w:fill="auto" w:val="clear"/>
-        </w:rPr>
-      </w:pPr>
-      <w:r>
-        <w:rPr>
-          <w:rFonts w:ascii="Arial" w:hAnsi="Arial" w:cs="Arial" w:eastAsia="Arial"/>
-          <w:color w:val="000000"/>
-          <w:spacing w:val="0"/>
-          <w:position w:val="0"/>
-          <w:sz w:val="22"/>
-          <w:shd w:fill="auto" w:val="clear"/>
-        </w:rPr>
         <w:t xml:space="preserve">  product_name: 'Refined Steel Car',</w:t>
       </w:r>
     </w:p>
@@ -10002,59 +9926,7 @@
           <w:sz w:val="22"/>
           <w:shd w:fill="auto" w:val="clear"/>
         </w:rPr>
-        <w:t xml:space="preserve">{</w:t>
-      </w:r>
-    </w:p>
-    <w:p>
-      <w:pPr>
-        <w:spacing w:before="0" w:after="0" w:line="240"/>
-        <w:ind w:right="0" w:left="720" w:firstLine="0"/>
-        <w:jc w:val="left"/>
-        <w:rPr>
-          <w:rFonts w:ascii="Arial" w:hAnsi="Arial" w:cs="Arial" w:eastAsia="Arial"/>
-          <w:color w:val="000000"/>
-          <w:spacing w:val="0"/>
-          <w:position w:val="0"/>
-          <w:sz w:val="22"/>
-          <w:shd w:fill="auto" w:val="clear"/>
-        </w:rPr>
-      </w:pPr>
-      <w:r>
-        <w:rPr>
-          <w:rFonts w:ascii="Arial" w:hAnsi="Arial" w:cs="Arial" w:eastAsia="Arial"/>
-          <w:color w:val="000000"/>
-          <w:spacing w:val="0"/>
-          <w:position w:val="0"/>
-          <w:sz w:val="22"/>
-          <w:shd w:fill="auto" w:val="clear"/>
-        </w:rPr>
-        <w:t xml:space="preserve">  _id: ObjectId('65e03010b18dc7ab8995f655'),</w:t>
-      </w:r>
-    </w:p>
-    <w:p>
-      <w:pPr>
-        <w:spacing w:before="0" w:after="0" w:line="240"/>
-        <w:ind w:right="0" w:left="720" w:firstLine="0"/>
-        <w:jc w:val="left"/>
-        <w:rPr>
-          <w:rFonts w:ascii="Arial" w:hAnsi="Arial" w:cs="Arial" w:eastAsia="Arial"/>
-          <w:color w:val="000000"/>
-          <w:spacing w:val="0"/>
-          <w:position w:val="0"/>
-          <w:sz w:val="22"/>
-          <w:shd w:fill="auto" w:val="clear"/>
-        </w:rPr>
-      </w:pPr>
-      <w:r>
-        <w:rPr>
-          <w:rFonts w:ascii="Arial" w:hAnsi="Arial" w:cs="Arial" w:eastAsia="Arial"/>
-          <w:color w:val="000000"/>
-          <w:spacing w:val="0"/>
-          <w:position w:val="0"/>
-          <w:sz w:val="22"/>
-          <w:shd w:fill="auto" w:val="clear"/>
-        </w:rPr>
-        <w:t xml:space="preserve">  product_name: 'Handcrafted Wooden Bacon',</w:t>
+        <w:t xml:space="preserve">{  product_name: 'Handcrafted Wooden Bacon',</w:t>
       </w:r>
     </w:p>
     <w:p>
@@ -10126,35 +9998,32 @@
     </w:p>
     <w:p>
       <w:pPr>
-        <w:numPr>
-          <w:ilvl w:val="0"/>
-          <w:numId w:val="19"/>
-        </w:numPr>
         <w:tabs>
           <w:tab w:val="left" w:pos="720" w:leader="none"/>
         </w:tabs>
         <w:spacing w:before="0" w:after="0" w:line="240"/>
-        <w:ind w:right="0" w:left="720" w:hanging="360"/>
-        <w:jc w:val="left"/>
-        <w:rPr>
-          <w:rFonts w:ascii="Arial" w:hAnsi="Arial" w:cs="Arial" w:eastAsia="Arial"/>
-          <w:color w:val="000000"/>
-          <w:spacing w:val="0"/>
-          <w:position w:val="0"/>
-          <w:sz w:val="22"/>
-          <w:shd w:fill="auto" w:val="clear"/>
-        </w:rPr>
-      </w:pPr>
-      <w:r>
-        <w:rPr>
-          <w:rFonts w:ascii="Arial" w:hAnsi="Arial" w:cs="Arial" w:eastAsia="Arial"/>
-          <w:color w:val="000000"/>
-          <w:spacing w:val="0"/>
-          <w:position w:val="0"/>
-          <w:sz w:val="22"/>
-          <w:shd w:fill="auto" w:val="clear"/>
-        </w:rPr>
-        <w:t xml:space="preserve">Find the product with a row id of 10</w:t>
+        <w:ind w:right="0" w:left="0" w:firstLine="0"/>
+        <w:jc w:val="left"/>
+        <w:rPr>
+          <w:rFonts w:ascii="Arial" w:hAnsi="Arial" w:cs="Arial" w:eastAsia="Arial"/>
+          <w:color w:val="000000"/>
+          <w:spacing w:val="0"/>
+          <w:position w:val="0"/>
+          <w:sz w:val="22"/>
+          <w:shd w:fill="auto" w:val="clear"/>
+        </w:rPr>
+      </w:pPr>
+      <w:r>
+        <w:rPr>
+          <w:rFonts w:ascii="Arial" w:hAnsi="Arial" w:cs="Arial" w:eastAsia="Arial"/>
+          <w:b/>
+          <w:color w:val="000000"/>
+          <w:spacing w:val="0"/>
+          <w:position w:val="0"/>
+          <w:sz w:val="22"/>
+          <w:shd w:fill="auto" w:val="clear"/>
+        </w:rPr>
+        <w:t xml:space="preserve">6.Find the product with a row id of 10</w:t>
       </w:r>
     </w:p>
     <w:p>
@@ -10445,35 +10314,33 @@
     </w:p>
     <w:p>
       <w:pPr>
-        <w:numPr>
-          <w:ilvl w:val="0"/>
-          <w:numId w:val="23"/>
-        </w:numPr>
         <w:tabs>
           <w:tab w:val="left" w:pos="720" w:leader="none"/>
         </w:tabs>
         <w:spacing w:before="0" w:after="0" w:line="240"/>
-        <w:ind w:right="0" w:left="720" w:hanging="360"/>
-        <w:jc w:val="left"/>
-        <w:rPr>
-          <w:rFonts w:ascii="Arial" w:hAnsi="Arial" w:cs="Arial" w:eastAsia="Arial"/>
-          <w:color w:val="000000"/>
-          <w:spacing w:val="0"/>
-          <w:position w:val="0"/>
-          <w:sz w:val="22"/>
-          <w:shd w:fill="auto" w:val="clear"/>
-        </w:rPr>
-      </w:pPr>
-      <w:r>
-        <w:rPr>
-          <w:rFonts w:ascii="Arial" w:hAnsi="Arial" w:cs="Arial" w:eastAsia="Arial"/>
-          <w:color w:val="000000"/>
-          <w:spacing w:val="0"/>
-          <w:position w:val="0"/>
-          <w:sz w:val="22"/>
-          <w:shd w:fill="auto" w:val="clear"/>
-        </w:rPr>
-        <w:t xml:space="preserve">Find only the product name and product material</w:t>
+        <w:ind w:right="0" w:left="0" w:firstLine="0"/>
+        <w:jc w:val="left"/>
+        <w:rPr>
+          <w:rFonts w:ascii="Arial" w:hAnsi="Arial" w:cs="Arial" w:eastAsia="Arial"/>
+          <w:b/>
+          <w:color w:val="000000"/>
+          <w:spacing w:val="0"/>
+          <w:position w:val="0"/>
+          <w:sz w:val="22"/>
+          <w:shd w:fill="auto" w:val="clear"/>
+        </w:rPr>
+      </w:pPr>
+      <w:r>
+        <w:rPr>
+          <w:rFonts w:ascii="Arial" w:hAnsi="Arial" w:cs="Arial" w:eastAsia="Arial"/>
+          <w:b/>
+          <w:color w:val="000000"/>
+          <w:spacing w:val="0"/>
+          <w:position w:val="0"/>
+          <w:sz w:val="22"/>
+          <w:shd w:fill="auto" w:val="clear"/>
+        </w:rPr>
+        <w:t xml:space="preserve">7.Find only the product name and product material</w:t>
       </w:r>
     </w:p>
     <w:p>
@@ -11065,55 +10932,10 @@
     </w:p>
     <w:p>
       <w:pPr>
-        <w:spacing w:before="0" w:after="0" w:line="240"/>
-        <w:ind w:right="0" w:left="0" w:firstLine="0"/>
-        <w:jc w:val="left"/>
-        <w:rPr>
-          <w:rFonts w:ascii="Arial" w:hAnsi="Arial" w:cs="Arial" w:eastAsia="Arial"/>
-          <w:color w:val="000000"/>
-          <w:spacing w:val="0"/>
-          <w:position w:val="0"/>
-          <w:sz w:val="22"/>
-          <w:shd w:fill="auto" w:val="clear"/>
-        </w:rPr>
-      </w:pPr>
-    </w:p>
-    <w:p>
-      <w:pPr>
-        <w:numPr>
-          <w:ilvl w:val="0"/>
-          <w:numId w:val="27"/>
-        </w:numPr>
         <w:tabs>
           <w:tab w:val="left" w:pos="720" w:leader="none"/>
         </w:tabs>
         <w:spacing w:before="0" w:after="0" w:line="240"/>
-        <w:ind w:right="0" w:left="720" w:hanging="360"/>
-        <w:jc w:val="left"/>
-        <w:rPr>
-          <w:rFonts w:ascii="Arial" w:hAnsi="Arial" w:cs="Arial" w:eastAsia="Arial"/>
-          <w:color w:val="000000"/>
-          <w:spacing w:val="0"/>
-          <w:position w:val="0"/>
-          <w:sz w:val="22"/>
-          <w:shd w:fill="auto" w:val="clear"/>
-        </w:rPr>
-      </w:pPr>
-      <w:r>
-        <w:rPr>
-          <w:rFonts w:ascii="Arial" w:hAnsi="Arial" w:cs="Arial" w:eastAsia="Arial"/>
-          <w:color w:val="000000"/>
-          <w:spacing w:val="0"/>
-          <w:position w:val="0"/>
-          <w:sz w:val="22"/>
-          <w:shd w:fill="auto" w:val="clear"/>
-        </w:rPr>
-        <w:t xml:space="preserve">Find all products which contain the value of soft in product material </w:t>
-      </w:r>
-    </w:p>
-    <w:p>
-      <w:pPr>
-        <w:spacing w:before="0" w:after="0" w:line="240"/>
         <w:ind w:right="0" w:left="0" w:firstLine="0"/>
         <w:jc w:val="left"/>
         <w:rPr>
@@ -11128,961 +10950,48 @@
     </w:p>
     <w:p>
       <w:pPr>
-        <w:spacing w:before="0" w:after="0" w:line="240"/>
-        <w:ind w:right="0" w:left="0" w:firstLine="0"/>
-        <w:jc w:val="left"/>
-        <w:rPr>
-          <w:rFonts w:ascii="Arial" w:hAnsi="Arial" w:cs="Arial" w:eastAsia="Arial"/>
-          <w:color w:val="000000"/>
-          <w:spacing w:val="0"/>
-          <w:position w:val="0"/>
-          <w:sz w:val="22"/>
-          <w:shd w:fill="auto" w:val="clear"/>
-        </w:rPr>
-      </w:pPr>
-    </w:p>
-    <w:p>
-      <w:pPr>
-        <w:spacing w:before="0" w:after="0" w:line="240"/>
-        <w:ind w:right="0" w:left="720" w:firstLine="0"/>
-        <w:jc w:val="left"/>
-        <w:rPr>
-          <w:rFonts w:ascii="Arial" w:hAnsi="Arial" w:cs="Arial" w:eastAsia="Arial"/>
-          <w:color w:val="000000"/>
-          <w:spacing w:val="0"/>
-          <w:position w:val="0"/>
-          <w:sz w:val="22"/>
-          <w:shd w:fill="auto" w:val="clear"/>
-        </w:rPr>
-      </w:pPr>
-      <w:r>
-        <w:rPr>
-          <w:rFonts w:ascii="Arial" w:hAnsi="Arial" w:cs="Arial" w:eastAsia="Arial"/>
-          <w:color w:val="000000"/>
-          <w:spacing w:val="0"/>
-          <w:position w:val="0"/>
-          <w:sz w:val="22"/>
-          <w:shd w:fill="auto" w:val="clear"/>
-        </w:rPr>
-        <w:t xml:space="preserve">Ans:</w:t>
-      </w:r>
-      <w:r>
-        <w:rPr>
-          <w:rFonts w:ascii="Calibri" w:hAnsi="Calibri" w:cs="Calibri" w:eastAsia="Calibri"/>
-          <w:color w:val="auto"/>
-          <w:spacing w:val="0"/>
-          <w:position w:val="0"/>
-          <w:sz w:val="22"/>
-          <w:shd w:fill="auto" w:val="clear"/>
-        </w:rPr>
-        <w:t xml:space="preserve"> </w:t>
-      </w:r>
-      <w:r>
-        <w:rPr>
-          <w:rFonts w:ascii="Arial" w:hAnsi="Arial" w:cs="Arial" w:eastAsia="Arial"/>
-          <w:color w:val="000000"/>
-          <w:spacing w:val="0"/>
-          <w:position w:val="0"/>
-          <w:sz w:val="22"/>
-          <w:shd w:fill="auto" w:val="clear"/>
-        </w:rPr>
-        <w:t xml:space="preserve">db.products.find({'product_material':'Soft'});</w:t>
-      </w:r>
-    </w:p>
-    <w:p>
-      <w:pPr>
-        <w:spacing w:before="0" w:after="0" w:line="240"/>
-        <w:ind w:right="0" w:left="720" w:firstLine="0"/>
-        <w:jc w:val="left"/>
-        <w:rPr>
-          <w:rFonts w:ascii="Arial" w:hAnsi="Arial" w:cs="Arial" w:eastAsia="Arial"/>
-          <w:color w:val="000000"/>
-          <w:spacing w:val="0"/>
-          <w:position w:val="0"/>
-          <w:sz w:val="22"/>
-          <w:shd w:fill="auto" w:val="clear"/>
-        </w:rPr>
-      </w:pPr>
-    </w:p>
-    <w:p>
-      <w:pPr>
-        <w:spacing w:before="0" w:after="0" w:line="240"/>
-        <w:ind w:right="0" w:left="720" w:firstLine="0"/>
-        <w:jc w:val="left"/>
-        <w:rPr>
-          <w:rFonts w:ascii="Arial" w:hAnsi="Arial" w:cs="Arial" w:eastAsia="Arial"/>
-          <w:color w:val="000000"/>
-          <w:spacing w:val="0"/>
-          <w:position w:val="0"/>
-          <w:sz w:val="22"/>
-          <w:shd w:fill="auto" w:val="clear"/>
-        </w:rPr>
-      </w:pPr>
-      <w:r>
-        <w:rPr>
-          <w:rFonts w:ascii="Arial" w:hAnsi="Arial" w:cs="Arial" w:eastAsia="Arial"/>
-          <w:color w:val="000000"/>
-          <w:spacing w:val="0"/>
-          <w:position w:val="0"/>
-          <w:sz w:val="22"/>
-          <w:shd w:fill="auto" w:val="clear"/>
-        </w:rPr>
-        <w:t xml:space="preserve">{</w:t>
-      </w:r>
-    </w:p>
-    <w:p>
-      <w:pPr>
-        <w:spacing w:before="0" w:after="0" w:line="240"/>
-        <w:ind w:right="0" w:left="720" w:firstLine="0"/>
-        <w:jc w:val="left"/>
-        <w:rPr>
-          <w:rFonts w:ascii="Arial" w:hAnsi="Arial" w:cs="Arial" w:eastAsia="Arial"/>
-          <w:color w:val="000000"/>
-          <w:spacing w:val="0"/>
-          <w:position w:val="0"/>
-          <w:sz w:val="22"/>
-          <w:shd w:fill="auto" w:val="clear"/>
-        </w:rPr>
-      </w:pPr>
-      <w:r>
-        <w:rPr>
-          <w:rFonts w:ascii="Arial" w:hAnsi="Arial" w:cs="Arial" w:eastAsia="Arial"/>
-          <w:color w:val="000000"/>
-          <w:spacing w:val="0"/>
-          <w:position w:val="0"/>
-          <w:sz w:val="22"/>
-          <w:shd w:fill="auto" w:val="clear"/>
-        </w:rPr>
-        <w:t xml:space="preserve">  _id: ObjectId('65e03010b18dc7ab8995f645'),</w:t>
-      </w:r>
-    </w:p>
-    <w:p>
-      <w:pPr>
-        <w:spacing w:before="0" w:after="0" w:line="240"/>
-        <w:ind w:right="0" w:left="720" w:firstLine="0"/>
-        <w:jc w:val="left"/>
-        <w:rPr>
-          <w:rFonts w:ascii="Arial" w:hAnsi="Arial" w:cs="Arial" w:eastAsia="Arial"/>
-          <w:color w:val="000000"/>
-          <w:spacing w:val="0"/>
-          <w:position w:val="0"/>
-          <w:sz w:val="22"/>
-          <w:shd w:fill="auto" w:val="clear"/>
-        </w:rPr>
-      </w:pPr>
-      <w:r>
-        <w:rPr>
-          <w:rFonts w:ascii="Arial" w:hAnsi="Arial" w:cs="Arial" w:eastAsia="Arial"/>
-          <w:color w:val="000000"/>
-          <w:spacing w:val="0"/>
-          <w:position w:val="0"/>
-          <w:sz w:val="22"/>
-          <w:shd w:fill="auto" w:val="clear"/>
-        </w:rPr>
-        <w:t xml:space="preserve">  id: '4',</w:t>
-      </w:r>
-    </w:p>
-    <w:p>
-      <w:pPr>
-        <w:spacing w:before="0" w:after="0" w:line="240"/>
-        <w:ind w:right="0" w:left="720" w:firstLine="0"/>
-        <w:jc w:val="left"/>
-        <w:rPr>
-          <w:rFonts w:ascii="Arial" w:hAnsi="Arial" w:cs="Arial" w:eastAsia="Arial"/>
-          <w:color w:val="000000"/>
-          <w:spacing w:val="0"/>
-          <w:position w:val="0"/>
-          <w:sz w:val="22"/>
-          <w:shd w:fill="auto" w:val="clear"/>
-        </w:rPr>
-      </w:pPr>
-      <w:r>
-        <w:rPr>
-          <w:rFonts w:ascii="Arial" w:hAnsi="Arial" w:cs="Arial" w:eastAsia="Arial"/>
-          <w:color w:val="000000"/>
-          <w:spacing w:val="0"/>
-          <w:position w:val="0"/>
-          <w:sz w:val="22"/>
-          <w:shd w:fill="auto" w:val="clear"/>
-        </w:rPr>
-        <w:t xml:space="preserve">  product_name: 'Gorgeous Plastic Pants',</w:t>
-      </w:r>
-    </w:p>
-    <w:p>
-      <w:pPr>
-        <w:spacing w:before="0" w:after="0" w:line="240"/>
-        <w:ind w:right="0" w:left="720" w:firstLine="0"/>
-        <w:jc w:val="left"/>
-        <w:rPr>
-          <w:rFonts w:ascii="Arial" w:hAnsi="Arial" w:cs="Arial" w:eastAsia="Arial"/>
-          <w:color w:val="000000"/>
-          <w:spacing w:val="0"/>
-          <w:position w:val="0"/>
-          <w:sz w:val="22"/>
-          <w:shd w:fill="auto" w:val="clear"/>
-        </w:rPr>
-      </w:pPr>
-      <w:r>
-        <w:rPr>
-          <w:rFonts w:ascii="Arial" w:hAnsi="Arial" w:cs="Arial" w:eastAsia="Arial"/>
-          <w:color w:val="000000"/>
-          <w:spacing w:val="0"/>
-          <w:position w:val="0"/>
-          <w:sz w:val="22"/>
-          <w:shd w:fill="auto" w:val="clear"/>
-        </w:rPr>
-        <w:t xml:space="preserve">  product_price: 492,</w:t>
-      </w:r>
-    </w:p>
-    <w:p>
-      <w:pPr>
-        <w:spacing w:before="0" w:after="0" w:line="240"/>
-        <w:ind w:right="0" w:left="720" w:firstLine="0"/>
-        <w:jc w:val="left"/>
-        <w:rPr>
-          <w:rFonts w:ascii="Arial" w:hAnsi="Arial" w:cs="Arial" w:eastAsia="Arial"/>
-          <w:color w:val="000000"/>
-          <w:spacing w:val="0"/>
-          <w:position w:val="0"/>
-          <w:sz w:val="22"/>
-          <w:shd w:fill="auto" w:val="clear"/>
-        </w:rPr>
-      </w:pPr>
-      <w:r>
-        <w:rPr>
-          <w:rFonts w:ascii="Arial" w:hAnsi="Arial" w:cs="Arial" w:eastAsia="Arial"/>
-          <w:color w:val="000000"/>
-          <w:spacing w:val="0"/>
-          <w:position w:val="0"/>
-          <w:sz w:val="22"/>
-          <w:shd w:fill="auto" w:val="clear"/>
-        </w:rPr>
-        <w:t xml:space="preserve">  product_material: 'Soft',</w:t>
-      </w:r>
-    </w:p>
-    <w:p>
-      <w:pPr>
-        <w:spacing w:before="0" w:after="0" w:line="240"/>
-        <w:ind w:right="0" w:left="720" w:firstLine="0"/>
-        <w:jc w:val="left"/>
-        <w:rPr>
-          <w:rFonts w:ascii="Arial" w:hAnsi="Arial" w:cs="Arial" w:eastAsia="Arial"/>
-          <w:color w:val="000000"/>
-          <w:spacing w:val="0"/>
-          <w:position w:val="0"/>
-          <w:sz w:val="22"/>
-          <w:shd w:fill="auto" w:val="clear"/>
-        </w:rPr>
-      </w:pPr>
-      <w:r>
-        <w:rPr>
-          <w:rFonts w:ascii="Arial" w:hAnsi="Arial" w:cs="Arial" w:eastAsia="Arial"/>
-          <w:color w:val="000000"/>
-          <w:spacing w:val="0"/>
-          <w:position w:val="0"/>
-          <w:sz w:val="22"/>
-          <w:shd w:fill="auto" w:val="clear"/>
-        </w:rPr>
-        <w:t xml:space="preserve">  product_color: 'plum'</w:t>
-      </w:r>
-    </w:p>
-    <w:p>
-      <w:pPr>
-        <w:spacing w:before="0" w:after="0" w:line="240"/>
-        <w:ind w:right="0" w:left="720" w:firstLine="0"/>
-        <w:jc w:val="left"/>
-        <w:rPr>
-          <w:rFonts w:ascii="Arial" w:hAnsi="Arial" w:cs="Arial" w:eastAsia="Arial"/>
-          <w:color w:val="000000"/>
-          <w:spacing w:val="0"/>
-          <w:position w:val="0"/>
-          <w:sz w:val="22"/>
-          <w:shd w:fill="auto" w:val="clear"/>
-        </w:rPr>
-      </w:pPr>
-      <w:r>
-        <w:rPr>
-          <w:rFonts w:ascii="Arial" w:hAnsi="Arial" w:cs="Arial" w:eastAsia="Arial"/>
-          <w:color w:val="000000"/>
-          <w:spacing w:val="0"/>
-          <w:position w:val="0"/>
-          <w:sz w:val="22"/>
-          <w:shd w:fill="auto" w:val="clear"/>
-        </w:rPr>
-        <w:t xml:space="preserve">}</w:t>
-      </w:r>
-    </w:p>
-    <w:p>
-      <w:pPr>
-        <w:spacing w:before="0" w:after="0" w:line="240"/>
-        <w:ind w:right="0" w:left="720" w:firstLine="0"/>
-        <w:jc w:val="left"/>
-        <w:rPr>
-          <w:rFonts w:ascii="Arial" w:hAnsi="Arial" w:cs="Arial" w:eastAsia="Arial"/>
-          <w:color w:val="000000"/>
-          <w:spacing w:val="0"/>
-          <w:position w:val="0"/>
-          <w:sz w:val="22"/>
-          <w:shd w:fill="auto" w:val="clear"/>
-        </w:rPr>
-      </w:pPr>
-      <w:r>
-        <w:rPr>
-          <w:rFonts w:ascii="Arial" w:hAnsi="Arial" w:cs="Arial" w:eastAsia="Arial"/>
-          <w:color w:val="000000"/>
-          <w:spacing w:val="0"/>
-          <w:position w:val="0"/>
-          <w:sz w:val="22"/>
-          <w:shd w:fill="auto" w:val="clear"/>
-        </w:rPr>
-        <w:t xml:space="preserve">{</w:t>
-      </w:r>
-    </w:p>
-    <w:p>
-      <w:pPr>
-        <w:spacing w:before="0" w:after="0" w:line="240"/>
-        <w:ind w:right="0" w:left="720" w:firstLine="0"/>
-        <w:jc w:val="left"/>
-        <w:rPr>
-          <w:rFonts w:ascii="Arial" w:hAnsi="Arial" w:cs="Arial" w:eastAsia="Arial"/>
-          <w:color w:val="000000"/>
-          <w:spacing w:val="0"/>
-          <w:position w:val="0"/>
-          <w:sz w:val="22"/>
-          <w:shd w:fill="auto" w:val="clear"/>
-        </w:rPr>
-      </w:pPr>
-      <w:r>
-        <w:rPr>
-          <w:rFonts w:ascii="Arial" w:hAnsi="Arial" w:cs="Arial" w:eastAsia="Arial"/>
-          <w:color w:val="000000"/>
-          <w:spacing w:val="0"/>
-          <w:position w:val="0"/>
-          <w:sz w:val="22"/>
-          <w:shd w:fill="auto" w:val="clear"/>
-        </w:rPr>
-        <w:t xml:space="preserve">  _id: ObjectId('65e03010b18dc7ab8995f64a'),</w:t>
-      </w:r>
-    </w:p>
-    <w:p>
-      <w:pPr>
-        <w:spacing w:before="0" w:after="0" w:line="240"/>
-        <w:ind w:right="0" w:left="720" w:firstLine="0"/>
-        <w:jc w:val="left"/>
-        <w:rPr>
-          <w:rFonts w:ascii="Arial" w:hAnsi="Arial" w:cs="Arial" w:eastAsia="Arial"/>
-          <w:color w:val="000000"/>
-          <w:spacing w:val="0"/>
-          <w:position w:val="0"/>
-          <w:sz w:val="22"/>
-          <w:shd w:fill="auto" w:val="clear"/>
-        </w:rPr>
-      </w:pPr>
-      <w:r>
-        <w:rPr>
-          <w:rFonts w:ascii="Arial" w:hAnsi="Arial" w:cs="Arial" w:eastAsia="Arial"/>
-          <w:color w:val="000000"/>
-          <w:spacing w:val="0"/>
-          <w:position w:val="0"/>
-          <w:sz w:val="22"/>
-          <w:shd w:fill="auto" w:val="clear"/>
-        </w:rPr>
-        <w:t xml:space="preserve">  id: '9',</w:t>
-      </w:r>
-    </w:p>
-    <w:p>
-      <w:pPr>
-        <w:spacing w:before="0" w:after="0" w:line="240"/>
-        <w:ind w:right="0" w:left="720" w:firstLine="0"/>
-        <w:jc w:val="left"/>
-        <w:rPr>
-          <w:rFonts w:ascii="Arial" w:hAnsi="Arial" w:cs="Arial" w:eastAsia="Arial"/>
-          <w:color w:val="000000"/>
-          <w:spacing w:val="0"/>
-          <w:position w:val="0"/>
-          <w:sz w:val="22"/>
-          <w:shd w:fill="auto" w:val="clear"/>
-        </w:rPr>
-      </w:pPr>
-      <w:r>
-        <w:rPr>
-          <w:rFonts w:ascii="Arial" w:hAnsi="Arial" w:cs="Arial" w:eastAsia="Arial"/>
-          <w:color w:val="000000"/>
-          <w:spacing w:val="0"/>
-          <w:position w:val="0"/>
-          <w:sz w:val="22"/>
-          <w:shd w:fill="auto" w:val="clear"/>
-        </w:rPr>
-        <w:t xml:space="preserve">  product_name: 'Awesome Wooden Ball',</w:t>
-      </w:r>
-    </w:p>
-    <w:p>
-      <w:pPr>
-        <w:spacing w:before="0" w:after="0" w:line="240"/>
-        <w:ind w:right="0" w:left="720" w:firstLine="0"/>
-        <w:jc w:val="left"/>
-        <w:rPr>
-          <w:rFonts w:ascii="Arial" w:hAnsi="Arial" w:cs="Arial" w:eastAsia="Arial"/>
-          <w:color w:val="000000"/>
-          <w:spacing w:val="0"/>
-          <w:position w:val="0"/>
-          <w:sz w:val="22"/>
-          <w:shd w:fill="auto" w:val="clear"/>
-        </w:rPr>
-      </w:pPr>
-      <w:r>
-        <w:rPr>
-          <w:rFonts w:ascii="Arial" w:hAnsi="Arial" w:cs="Arial" w:eastAsia="Arial"/>
-          <w:color w:val="000000"/>
-          <w:spacing w:val="0"/>
-          <w:position w:val="0"/>
-          <w:sz w:val="22"/>
-          <w:shd w:fill="auto" w:val="clear"/>
-        </w:rPr>
-        <w:t xml:space="preserve">  product_price: 28,</w:t>
-      </w:r>
-    </w:p>
-    <w:p>
-      <w:pPr>
-        <w:spacing w:before="0" w:after="0" w:line="240"/>
-        <w:ind w:right="0" w:left="720" w:firstLine="0"/>
-        <w:jc w:val="left"/>
-        <w:rPr>
-          <w:rFonts w:ascii="Arial" w:hAnsi="Arial" w:cs="Arial" w:eastAsia="Arial"/>
-          <w:color w:val="000000"/>
-          <w:spacing w:val="0"/>
-          <w:position w:val="0"/>
-          <w:sz w:val="22"/>
-          <w:shd w:fill="auto" w:val="clear"/>
-        </w:rPr>
-      </w:pPr>
-      <w:r>
-        <w:rPr>
-          <w:rFonts w:ascii="Arial" w:hAnsi="Arial" w:cs="Arial" w:eastAsia="Arial"/>
-          <w:color w:val="000000"/>
-          <w:spacing w:val="0"/>
-          <w:position w:val="0"/>
-          <w:sz w:val="22"/>
-          <w:shd w:fill="auto" w:val="clear"/>
-        </w:rPr>
-        <w:t xml:space="preserve">  product_material: 'Soft',</w:t>
-      </w:r>
-    </w:p>
-    <w:p>
-      <w:pPr>
-        <w:spacing w:before="0" w:after="0" w:line="240"/>
-        <w:ind w:right="0" w:left="720" w:firstLine="0"/>
-        <w:jc w:val="left"/>
-        <w:rPr>
-          <w:rFonts w:ascii="Arial" w:hAnsi="Arial" w:cs="Arial" w:eastAsia="Arial"/>
-          <w:color w:val="000000"/>
-          <w:spacing w:val="0"/>
-          <w:position w:val="0"/>
-          <w:sz w:val="22"/>
-          <w:shd w:fill="auto" w:val="clear"/>
-        </w:rPr>
-      </w:pPr>
-      <w:r>
-        <w:rPr>
-          <w:rFonts w:ascii="Arial" w:hAnsi="Arial" w:cs="Arial" w:eastAsia="Arial"/>
-          <w:color w:val="000000"/>
-          <w:spacing w:val="0"/>
-          <w:position w:val="0"/>
-          <w:sz w:val="22"/>
-          <w:shd w:fill="auto" w:val="clear"/>
-        </w:rPr>
-        <w:t xml:space="preserve">  product_color: 'azure'</w:t>
-      </w:r>
-    </w:p>
-    <w:p>
-      <w:pPr>
-        <w:spacing w:before="0" w:after="0" w:line="240"/>
-        <w:ind w:right="0" w:left="720" w:firstLine="0"/>
-        <w:jc w:val="left"/>
-        <w:rPr>
-          <w:rFonts w:ascii="Arial" w:hAnsi="Arial" w:cs="Arial" w:eastAsia="Arial"/>
-          <w:color w:val="000000"/>
-          <w:spacing w:val="0"/>
-          <w:position w:val="0"/>
-          <w:sz w:val="22"/>
-          <w:shd w:fill="auto" w:val="clear"/>
-        </w:rPr>
-      </w:pPr>
-      <w:r>
-        <w:rPr>
-          <w:rFonts w:ascii="Arial" w:hAnsi="Arial" w:cs="Arial" w:eastAsia="Arial"/>
-          <w:color w:val="000000"/>
-          <w:spacing w:val="0"/>
-          <w:position w:val="0"/>
-          <w:sz w:val="22"/>
-          <w:shd w:fill="auto" w:val="clear"/>
-        </w:rPr>
-        <w:t xml:space="preserve">}</w:t>
-      </w:r>
-    </w:p>
-    <w:p>
-      <w:pPr>
-        <w:spacing w:before="0" w:after="0" w:line="240"/>
-        <w:ind w:right="0" w:left="720" w:firstLine="0"/>
-        <w:jc w:val="left"/>
-        <w:rPr>
-          <w:rFonts w:ascii="Arial" w:hAnsi="Arial" w:cs="Arial" w:eastAsia="Arial"/>
-          <w:color w:val="000000"/>
-          <w:spacing w:val="0"/>
-          <w:position w:val="0"/>
-          <w:sz w:val="22"/>
-          <w:shd w:fill="auto" w:val="clear"/>
-        </w:rPr>
-      </w:pPr>
-      <w:r>
-        <w:rPr>
-          <w:rFonts w:ascii="Arial" w:hAnsi="Arial" w:cs="Arial" w:eastAsia="Arial"/>
-          <w:color w:val="000000"/>
-          <w:spacing w:val="0"/>
-          <w:position w:val="0"/>
-          <w:sz w:val="22"/>
-          <w:shd w:fill="auto" w:val="clear"/>
-        </w:rPr>
-        <w:t xml:space="preserve">{</w:t>
-      </w:r>
-    </w:p>
-    <w:p>
-      <w:pPr>
-        <w:spacing w:before="0" w:after="0" w:line="240"/>
-        <w:ind w:right="0" w:left="720" w:firstLine="0"/>
-        <w:jc w:val="left"/>
-        <w:rPr>
-          <w:rFonts w:ascii="Arial" w:hAnsi="Arial" w:cs="Arial" w:eastAsia="Arial"/>
-          <w:color w:val="000000"/>
-          <w:spacing w:val="0"/>
-          <w:position w:val="0"/>
-          <w:sz w:val="22"/>
-          <w:shd w:fill="auto" w:val="clear"/>
-        </w:rPr>
-      </w:pPr>
-      <w:r>
-        <w:rPr>
-          <w:rFonts w:ascii="Arial" w:hAnsi="Arial" w:cs="Arial" w:eastAsia="Arial"/>
-          <w:color w:val="000000"/>
-          <w:spacing w:val="0"/>
-          <w:position w:val="0"/>
-          <w:sz w:val="22"/>
-          <w:shd w:fill="auto" w:val="clear"/>
-        </w:rPr>
-        <w:t xml:space="preserve">  _id: ObjectId('65e03010b18dc7ab8995f64c'),</w:t>
-      </w:r>
-    </w:p>
-    <w:p>
-      <w:pPr>
-        <w:spacing w:before="0" w:after="0" w:line="240"/>
-        <w:ind w:right="0" w:left="720" w:firstLine="0"/>
-        <w:jc w:val="left"/>
-        <w:rPr>
-          <w:rFonts w:ascii="Arial" w:hAnsi="Arial" w:cs="Arial" w:eastAsia="Arial"/>
-          <w:color w:val="000000"/>
-          <w:spacing w:val="0"/>
-          <w:position w:val="0"/>
-          <w:sz w:val="22"/>
-          <w:shd w:fill="auto" w:val="clear"/>
-        </w:rPr>
-      </w:pPr>
-      <w:r>
-        <w:rPr>
-          <w:rFonts w:ascii="Arial" w:hAnsi="Arial" w:cs="Arial" w:eastAsia="Arial"/>
-          <w:color w:val="000000"/>
-          <w:spacing w:val="0"/>
-          <w:position w:val="0"/>
-          <w:sz w:val="22"/>
-          <w:shd w:fill="auto" w:val="clear"/>
-        </w:rPr>
-        <w:t xml:space="preserve">  id: '11',</w:t>
-      </w:r>
-    </w:p>
-    <w:p>
-      <w:pPr>
-        <w:spacing w:before="0" w:after="0" w:line="240"/>
-        <w:ind w:right="0" w:left="720" w:firstLine="0"/>
-        <w:jc w:val="left"/>
-        <w:rPr>
-          <w:rFonts w:ascii="Arial" w:hAnsi="Arial" w:cs="Arial" w:eastAsia="Arial"/>
-          <w:color w:val="000000"/>
-          <w:spacing w:val="0"/>
-          <w:position w:val="0"/>
-          <w:sz w:val="22"/>
-          <w:shd w:fill="auto" w:val="clear"/>
-        </w:rPr>
-      </w:pPr>
-      <w:r>
-        <w:rPr>
-          <w:rFonts w:ascii="Arial" w:hAnsi="Arial" w:cs="Arial" w:eastAsia="Arial"/>
-          <w:color w:val="000000"/>
-          <w:spacing w:val="0"/>
-          <w:position w:val="0"/>
-          <w:sz w:val="22"/>
-          <w:shd w:fill="auto" w:val="clear"/>
-        </w:rPr>
-        <w:t xml:space="preserve">  product_name: 'Unbranded Wooden Cheese',</w:t>
-      </w:r>
-    </w:p>
-    <w:p>
-      <w:pPr>
-        <w:spacing w:before="0" w:after="0" w:line="240"/>
-        <w:ind w:right="0" w:left="720" w:firstLine="0"/>
-        <w:jc w:val="left"/>
-        <w:rPr>
-          <w:rFonts w:ascii="Arial" w:hAnsi="Arial" w:cs="Arial" w:eastAsia="Arial"/>
-          <w:color w:val="000000"/>
-          <w:spacing w:val="0"/>
-          <w:position w:val="0"/>
-          <w:sz w:val="22"/>
-          <w:shd w:fill="auto" w:val="clear"/>
-        </w:rPr>
-      </w:pPr>
-      <w:r>
-        <w:rPr>
-          <w:rFonts w:ascii="Arial" w:hAnsi="Arial" w:cs="Arial" w:eastAsia="Arial"/>
-          <w:color w:val="000000"/>
-          <w:spacing w:val="0"/>
-          <w:position w:val="0"/>
-          <w:sz w:val="22"/>
-          <w:shd w:fill="auto" w:val="clear"/>
-        </w:rPr>
-        <w:t xml:space="preserve">  product_price: 26,</w:t>
-      </w:r>
-    </w:p>
-    <w:p>
-      <w:pPr>
-        <w:spacing w:before="0" w:after="0" w:line="240"/>
-        <w:ind w:right="0" w:left="720" w:firstLine="0"/>
-        <w:jc w:val="left"/>
-        <w:rPr>
-          <w:rFonts w:ascii="Arial" w:hAnsi="Arial" w:cs="Arial" w:eastAsia="Arial"/>
-          <w:color w:val="000000"/>
-          <w:spacing w:val="0"/>
-          <w:position w:val="0"/>
-          <w:sz w:val="22"/>
-          <w:shd w:fill="auto" w:val="clear"/>
-        </w:rPr>
-      </w:pPr>
-      <w:r>
-        <w:rPr>
-          <w:rFonts w:ascii="Arial" w:hAnsi="Arial" w:cs="Arial" w:eastAsia="Arial"/>
-          <w:color w:val="000000"/>
-          <w:spacing w:val="0"/>
-          <w:position w:val="0"/>
-          <w:sz w:val="22"/>
-          <w:shd w:fill="auto" w:val="clear"/>
-        </w:rPr>
-        <w:t xml:space="preserve">  product_material: 'Soft',</w:t>
-      </w:r>
-    </w:p>
-    <w:p>
-      <w:pPr>
-        <w:spacing w:before="0" w:after="0" w:line="240"/>
-        <w:ind w:right="0" w:left="720" w:firstLine="0"/>
-        <w:jc w:val="left"/>
-        <w:rPr>
-          <w:rFonts w:ascii="Arial" w:hAnsi="Arial" w:cs="Arial" w:eastAsia="Arial"/>
-          <w:color w:val="000000"/>
-          <w:spacing w:val="0"/>
-          <w:position w:val="0"/>
-          <w:sz w:val="22"/>
-          <w:shd w:fill="auto" w:val="clear"/>
-        </w:rPr>
-      </w:pPr>
-      <w:r>
-        <w:rPr>
-          <w:rFonts w:ascii="Arial" w:hAnsi="Arial" w:cs="Arial" w:eastAsia="Arial"/>
-          <w:color w:val="000000"/>
-          <w:spacing w:val="0"/>
-          <w:position w:val="0"/>
-          <w:sz w:val="22"/>
-          <w:shd w:fill="auto" w:val="clear"/>
-        </w:rPr>
-        <w:t xml:space="preserve">  product_color: 'black'</w:t>
-      </w:r>
-    </w:p>
-    <w:p>
-      <w:pPr>
-        <w:spacing w:before="0" w:after="0" w:line="240"/>
-        <w:ind w:right="0" w:left="720" w:firstLine="0"/>
-        <w:jc w:val="left"/>
-        <w:rPr>
-          <w:rFonts w:ascii="Arial" w:hAnsi="Arial" w:cs="Arial" w:eastAsia="Arial"/>
-          <w:color w:val="000000"/>
-          <w:spacing w:val="0"/>
-          <w:position w:val="0"/>
-          <w:sz w:val="22"/>
-          <w:shd w:fill="auto" w:val="clear"/>
-        </w:rPr>
-      </w:pPr>
-      <w:r>
-        <w:rPr>
-          <w:rFonts w:ascii="Arial" w:hAnsi="Arial" w:cs="Arial" w:eastAsia="Arial"/>
-          <w:color w:val="000000"/>
-          <w:spacing w:val="0"/>
-          <w:position w:val="0"/>
-          <w:sz w:val="22"/>
-          <w:shd w:fill="auto" w:val="clear"/>
-        </w:rPr>
-        <w:t xml:space="preserve">}</w:t>
-      </w:r>
-    </w:p>
-    <w:p>
-      <w:pPr>
-        <w:spacing w:before="0" w:after="0" w:line="240"/>
-        <w:ind w:right="0" w:left="720" w:firstLine="0"/>
-        <w:jc w:val="left"/>
-        <w:rPr>
-          <w:rFonts w:ascii="Arial" w:hAnsi="Arial" w:cs="Arial" w:eastAsia="Arial"/>
-          <w:color w:val="000000"/>
-          <w:spacing w:val="0"/>
-          <w:position w:val="0"/>
-          <w:sz w:val="22"/>
-          <w:shd w:fill="auto" w:val="clear"/>
-        </w:rPr>
-      </w:pPr>
-      <w:r>
-        <w:rPr>
-          <w:rFonts w:ascii="Arial" w:hAnsi="Arial" w:cs="Arial" w:eastAsia="Arial"/>
-          <w:color w:val="000000"/>
-          <w:spacing w:val="0"/>
-          <w:position w:val="0"/>
-          <w:sz w:val="22"/>
-          <w:shd w:fill="auto" w:val="clear"/>
-        </w:rPr>
-        <w:t xml:space="preserve">{</w:t>
-      </w:r>
-    </w:p>
-    <w:p>
-      <w:pPr>
-        <w:spacing w:before="0" w:after="0" w:line="240"/>
-        <w:ind w:right="0" w:left="720" w:firstLine="0"/>
-        <w:jc w:val="left"/>
-        <w:rPr>
-          <w:rFonts w:ascii="Arial" w:hAnsi="Arial" w:cs="Arial" w:eastAsia="Arial"/>
-          <w:color w:val="000000"/>
-          <w:spacing w:val="0"/>
-          <w:position w:val="0"/>
-          <w:sz w:val="22"/>
-          <w:shd w:fill="auto" w:val="clear"/>
-        </w:rPr>
-      </w:pPr>
-      <w:r>
-        <w:rPr>
-          <w:rFonts w:ascii="Arial" w:hAnsi="Arial" w:cs="Arial" w:eastAsia="Arial"/>
-          <w:color w:val="000000"/>
-          <w:spacing w:val="0"/>
-          <w:position w:val="0"/>
-          <w:sz w:val="22"/>
-          <w:shd w:fill="auto" w:val="clear"/>
-        </w:rPr>
-        <w:t xml:space="preserve">  _id: ObjectId('65e03010b18dc7ab8995f654'),</w:t>
-      </w:r>
-    </w:p>
-    <w:p>
-      <w:pPr>
-        <w:spacing w:before="0" w:after="0" w:line="240"/>
-        <w:ind w:right="0" w:left="720" w:firstLine="0"/>
-        <w:jc w:val="left"/>
-        <w:rPr>
-          <w:rFonts w:ascii="Arial" w:hAnsi="Arial" w:cs="Arial" w:eastAsia="Arial"/>
-          <w:color w:val="000000"/>
-          <w:spacing w:val="0"/>
-          <w:position w:val="0"/>
-          <w:sz w:val="22"/>
-          <w:shd w:fill="auto" w:val="clear"/>
-        </w:rPr>
-      </w:pPr>
-      <w:r>
-        <w:rPr>
-          <w:rFonts w:ascii="Arial" w:hAnsi="Arial" w:cs="Arial" w:eastAsia="Arial"/>
-          <w:color w:val="000000"/>
-          <w:spacing w:val="0"/>
-          <w:position w:val="0"/>
-          <w:sz w:val="22"/>
-          <w:shd w:fill="auto" w:val="clear"/>
-        </w:rPr>
-        <w:t xml:space="preserve">  id: '19',</w:t>
-      </w:r>
-    </w:p>
-    <w:p>
-      <w:pPr>
-        <w:spacing w:before="0" w:after="0" w:line="240"/>
-        <w:ind w:right="0" w:left="720" w:firstLine="0"/>
-        <w:jc w:val="left"/>
-        <w:rPr>
-          <w:rFonts w:ascii="Arial" w:hAnsi="Arial" w:cs="Arial" w:eastAsia="Arial"/>
-          <w:color w:val="000000"/>
-          <w:spacing w:val="0"/>
-          <w:position w:val="0"/>
-          <w:sz w:val="22"/>
-          <w:shd w:fill="auto" w:val="clear"/>
-        </w:rPr>
-      </w:pPr>
-      <w:r>
-        <w:rPr>
-          <w:rFonts w:ascii="Arial" w:hAnsi="Arial" w:cs="Arial" w:eastAsia="Arial"/>
-          <w:color w:val="000000"/>
-          <w:spacing w:val="0"/>
-          <w:position w:val="0"/>
-          <w:sz w:val="22"/>
-          <w:shd w:fill="auto" w:val="clear"/>
-        </w:rPr>
-        <w:t xml:space="preserve">  product_name: 'Intelligent Cotton Chips',</w:t>
-      </w:r>
-    </w:p>
-    <w:p>
-      <w:pPr>
-        <w:spacing w:before="0" w:after="0" w:line="240"/>
-        <w:ind w:right="0" w:left="720" w:firstLine="0"/>
-        <w:jc w:val="left"/>
-        <w:rPr>
-          <w:rFonts w:ascii="Arial" w:hAnsi="Arial" w:cs="Arial" w:eastAsia="Arial"/>
-          <w:color w:val="000000"/>
-          <w:spacing w:val="0"/>
-          <w:position w:val="0"/>
-          <w:sz w:val="22"/>
-          <w:shd w:fill="auto" w:val="clear"/>
-        </w:rPr>
-      </w:pPr>
-      <w:r>
-        <w:rPr>
-          <w:rFonts w:ascii="Arial" w:hAnsi="Arial" w:cs="Arial" w:eastAsia="Arial"/>
-          <w:color w:val="000000"/>
-          <w:spacing w:val="0"/>
-          <w:position w:val="0"/>
-          <w:sz w:val="22"/>
-          <w:shd w:fill="auto" w:val="clear"/>
-        </w:rPr>
-        <w:t xml:space="preserve">  product_price: 46,</w:t>
-      </w:r>
-    </w:p>
-    <w:p>
-      <w:pPr>
-        <w:spacing w:before="0" w:after="0" w:line="240"/>
-        <w:ind w:right="0" w:left="720" w:firstLine="0"/>
-        <w:jc w:val="left"/>
-        <w:rPr>
-          <w:rFonts w:ascii="Arial" w:hAnsi="Arial" w:cs="Arial" w:eastAsia="Arial"/>
-          <w:color w:val="000000"/>
-          <w:spacing w:val="0"/>
-          <w:position w:val="0"/>
-          <w:sz w:val="22"/>
-          <w:shd w:fill="auto" w:val="clear"/>
-        </w:rPr>
-      </w:pPr>
-      <w:r>
-        <w:rPr>
-          <w:rFonts w:ascii="Arial" w:hAnsi="Arial" w:cs="Arial" w:eastAsia="Arial"/>
-          <w:color w:val="000000"/>
-          <w:spacing w:val="0"/>
-          <w:position w:val="0"/>
-          <w:sz w:val="22"/>
-          <w:shd w:fill="auto" w:val="clear"/>
-        </w:rPr>
-        <w:t xml:space="preserve">  product_material: 'Soft',</w:t>
-      </w:r>
-    </w:p>
-    <w:p>
-      <w:pPr>
-        <w:spacing w:before="0" w:after="0" w:line="240"/>
-        <w:ind w:right="0" w:left="720" w:firstLine="0"/>
-        <w:jc w:val="left"/>
-        <w:rPr>
-          <w:rFonts w:ascii="Arial" w:hAnsi="Arial" w:cs="Arial" w:eastAsia="Arial"/>
-          <w:color w:val="000000"/>
-          <w:spacing w:val="0"/>
-          <w:position w:val="0"/>
-          <w:sz w:val="22"/>
-          <w:shd w:fill="auto" w:val="clear"/>
-        </w:rPr>
-      </w:pPr>
-      <w:r>
-        <w:rPr>
-          <w:rFonts w:ascii="Arial" w:hAnsi="Arial" w:cs="Arial" w:eastAsia="Arial"/>
-          <w:color w:val="000000"/>
-          <w:spacing w:val="0"/>
-          <w:position w:val="0"/>
-          <w:sz w:val="22"/>
-          <w:shd w:fill="auto" w:val="clear"/>
-        </w:rPr>
-        <w:t xml:space="preserve">  product_color: 'azure'</w:t>
-      </w:r>
-    </w:p>
-    <w:p>
-      <w:pPr>
-        <w:spacing w:before="0" w:after="0" w:line="240"/>
-        <w:ind w:right="0" w:left="720" w:firstLine="0"/>
-        <w:jc w:val="left"/>
-        <w:rPr>
-          <w:rFonts w:ascii="Arial" w:hAnsi="Arial" w:cs="Arial" w:eastAsia="Arial"/>
-          <w:color w:val="000000"/>
-          <w:spacing w:val="0"/>
-          <w:position w:val="0"/>
-          <w:sz w:val="22"/>
-          <w:shd w:fill="auto" w:val="clear"/>
-        </w:rPr>
-      </w:pPr>
-      <w:r>
-        <w:rPr>
-          <w:rFonts w:ascii="Arial" w:hAnsi="Arial" w:cs="Arial" w:eastAsia="Arial"/>
-          <w:color w:val="000000"/>
-          <w:spacing w:val="0"/>
-          <w:position w:val="0"/>
-          <w:sz w:val="22"/>
-          <w:shd w:fill="auto" w:val="clear"/>
-        </w:rPr>
-        <w:t xml:space="preserve">}</w:t>
-      </w:r>
-    </w:p>
-    <w:p>
-      <w:pPr>
-        <w:spacing w:before="0" w:after="0" w:line="240"/>
-        <w:ind w:right="0" w:left="0" w:firstLine="0"/>
-        <w:jc w:val="left"/>
-        <w:rPr>
-          <w:rFonts w:ascii="Arial" w:hAnsi="Arial" w:cs="Arial" w:eastAsia="Arial"/>
-          <w:color w:val="000000"/>
-          <w:spacing w:val="0"/>
-          <w:position w:val="0"/>
-          <w:sz w:val="22"/>
-          <w:shd w:fill="auto" w:val="clear"/>
-        </w:rPr>
-      </w:pPr>
-    </w:p>
-    <w:p>
-      <w:pPr>
-        <w:numPr>
-          <w:ilvl w:val="0"/>
-          <w:numId w:val="31"/>
-        </w:numPr>
         <w:tabs>
           <w:tab w:val="left" w:pos="720" w:leader="none"/>
         </w:tabs>
         <w:spacing w:before="0" w:after="0" w:line="240"/>
-        <w:ind w:right="0" w:left="720" w:hanging="360"/>
-        <w:jc w:val="left"/>
-        <w:rPr>
-          <w:rFonts w:ascii="Arial" w:hAnsi="Arial" w:cs="Arial" w:eastAsia="Arial"/>
-          <w:color w:val="000000"/>
-          <w:spacing w:val="0"/>
-          <w:position w:val="0"/>
-          <w:sz w:val="22"/>
-          <w:shd w:fill="auto" w:val="clear"/>
-        </w:rPr>
-      </w:pPr>
-      <w:r>
-        <w:rPr>
-          <w:rFonts w:ascii="Arial" w:hAnsi="Arial" w:cs="Arial" w:eastAsia="Arial"/>
-          <w:color w:val="000000"/>
-          <w:spacing w:val="0"/>
-          <w:position w:val="0"/>
-          <w:sz w:val="22"/>
-          <w:shd w:fill="auto" w:val="clear"/>
-        </w:rPr>
-        <w:t xml:space="preserve">Find products which contain product color indigo  and product price 492.00</w:t>
-      </w:r>
+        <w:ind w:right="0" w:left="0" w:firstLine="0"/>
+        <w:jc w:val="left"/>
+        <w:rPr>
+          <w:rFonts w:ascii="Arial" w:hAnsi="Arial" w:cs="Arial" w:eastAsia="Arial"/>
+          <w:color w:val="000000"/>
+          <w:spacing w:val="0"/>
+          <w:position w:val="0"/>
+          <w:sz w:val="22"/>
+          <w:shd w:fill="auto" w:val="clear"/>
+        </w:rPr>
+      </w:pPr>
+      <w:r>
+        <w:rPr>
+          <w:rFonts w:ascii="Arial" w:hAnsi="Arial" w:cs="Arial" w:eastAsia="Arial"/>
+          <w:b/>
+          <w:color w:val="000000"/>
+          <w:spacing w:val="0"/>
+          <w:position w:val="0"/>
+          <w:sz w:val="22"/>
+          <w:shd w:fill="auto" w:val="clear"/>
+        </w:rPr>
+        <w:t xml:space="preserve">8.Find all products which contain the value of soft in product material </w:t>
+      </w:r>
+    </w:p>
+    <w:p>
+      <w:pPr>
+        <w:spacing w:before="0" w:after="0" w:line="240"/>
+        <w:ind w:right="0" w:left="0" w:firstLine="0"/>
+        <w:jc w:val="left"/>
+        <w:rPr>
+          <w:rFonts w:ascii="Arial" w:hAnsi="Arial" w:cs="Arial" w:eastAsia="Arial"/>
+          <w:color w:val="000000"/>
+          <w:spacing w:val="0"/>
+          <w:position w:val="0"/>
+          <w:sz w:val="22"/>
+          <w:shd w:fill="auto" w:val="clear"/>
+        </w:rPr>
+      </w:pPr>
     </w:p>
     <w:p>
       <w:pPr>
@@ -12144,7 +11053,7 @@
           <w:sz w:val="22"/>
           <w:shd w:fill="auto" w:val="clear"/>
         </w:rPr>
-        <w:t xml:space="preserve">db.products.find({$or:[{'product_color':'indigo'},{'product_price':492}]});</w:t>
+        <w:t xml:space="preserve">db.products.find({'product_material':'Soft'});</w:t>
       </w:r>
     </w:p>
     <w:p>
@@ -12211,137 +11120,137 @@
           <w:sz w:val="22"/>
           <w:shd w:fill="auto" w:val="clear"/>
         </w:rPr>
-        <w:t xml:space="preserve">  _id: ObjectId('65e03010b18dc7ab8995f643'),</w:t>
-      </w:r>
-    </w:p>
-    <w:p>
-      <w:pPr>
-        <w:spacing w:before="0" w:after="0" w:line="240"/>
-        <w:ind w:right="0" w:left="720" w:firstLine="0"/>
-        <w:jc w:val="left"/>
-        <w:rPr>
-          <w:rFonts w:ascii="Arial" w:hAnsi="Arial" w:cs="Arial" w:eastAsia="Arial"/>
-          <w:color w:val="000000"/>
-          <w:spacing w:val="0"/>
-          <w:position w:val="0"/>
-          <w:sz w:val="22"/>
-          <w:shd w:fill="auto" w:val="clear"/>
-        </w:rPr>
-      </w:pPr>
-      <w:r>
-        <w:rPr>
-          <w:rFonts w:ascii="Arial" w:hAnsi="Arial" w:cs="Arial" w:eastAsia="Arial"/>
-          <w:color w:val="000000"/>
-          <w:spacing w:val="0"/>
-          <w:position w:val="0"/>
-          <w:sz w:val="22"/>
-          <w:shd w:fill="auto" w:val="clear"/>
-        </w:rPr>
-        <w:t xml:space="preserve">  id: '2',</w:t>
-      </w:r>
-    </w:p>
-    <w:p>
-      <w:pPr>
-        <w:spacing w:before="0" w:after="0" w:line="240"/>
-        <w:ind w:right="0" w:left="720" w:firstLine="0"/>
-        <w:jc w:val="left"/>
-        <w:rPr>
-          <w:rFonts w:ascii="Arial" w:hAnsi="Arial" w:cs="Arial" w:eastAsia="Arial"/>
-          <w:color w:val="000000"/>
-          <w:spacing w:val="0"/>
-          <w:position w:val="0"/>
-          <w:sz w:val="22"/>
-          <w:shd w:fill="auto" w:val="clear"/>
-        </w:rPr>
-      </w:pPr>
-      <w:r>
-        <w:rPr>
-          <w:rFonts w:ascii="Arial" w:hAnsi="Arial" w:cs="Arial" w:eastAsia="Arial"/>
-          <w:color w:val="000000"/>
-          <w:spacing w:val="0"/>
-          <w:position w:val="0"/>
-          <w:sz w:val="22"/>
-          <w:shd w:fill="auto" w:val="clear"/>
-        </w:rPr>
-        <w:t xml:space="preserve">  product_name: 'Practical Fresh Sausages',</w:t>
-      </w:r>
-    </w:p>
-    <w:p>
-      <w:pPr>
-        <w:spacing w:before="0" w:after="0" w:line="240"/>
-        <w:ind w:right="0" w:left="720" w:firstLine="0"/>
-        <w:jc w:val="left"/>
-        <w:rPr>
-          <w:rFonts w:ascii="Arial" w:hAnsi="Arial" w:cs="Arial" w:eastAsia="Arial"/>
-          <w:color w:val="000000"/>
-          <w:spacing w:val="0"/>
-          <w:position w:val="0"/>
-          <w:sz w:val="22"/>
-          <w:shd w:fill="auto" w:val="clear"/>
-        </w:rPr>
-      </w:pPr>
-      <w:r>
-        <w:rPr>
-          <w:rFonts w:ascii="Arial" w:hAnsi="Arial" w:cs="Arial" w:eastAsia="Arial"/>
-          <w:color w:val="000000"/>
-          <w:spacing w:val="0"/>
-          <w:position w:val="0"/>
-          <w:sz w:val="22"/>
-          <w:shd w:fill="auto" w:val="clear"/>
-        </w:rPr>
-        <w:t xml:space="preserve">  product_price: 911,</w:t>
-      </w:r>
-    </w:p>
-    <w:p>
-      <w:pPr>
-        <w:spacing w:before="0" w:after="0" w:line="240"/>
-        <w:ind w:right="0" w:left="720" w:firstLine="0"/>
-        <w:jc w:val="left"/>
-        <w:rPr>
-          <w:rFonts w:ascii="Arial" w:hAnsi="Arial" w:cs="Arial" w:eastAsia="Arial"/>
-          <w:color w:val="000000"/>
-          <w:spacing w:val="0"/>
-          <w:position w:val="0"/>
-          <w:sz w:val="22"/>
-          <w:shd w:fill="auto" w:val="clear"/>
-        </w:rPr>
-      </w:pPr>
-      <w:r>
-        <w:rPr>
-          <w:rFonts w:ascii="Arial" w:hAnsi="Arial" w:cs="Arial" w:eastAsia="Arial"/>
-          <w:color w:val="000000"/>
-          <w:spacing w:val="0"/>
-          <w:position w:val="0"/>
-          <w:sz w:val="22"/>
-          <w:shd w:fill="auto" w:val="clear"/>
-        </w:rPr>
-        <w:t xml:space="preserve">  product_material: 'Cotton',</w:t>
-      </w:r>
-    </w:p>
-    <w:p>
-      <w:pPr>
-        <w:spacing w:before="0" w:after="0" w:line="240"/>
-        <w:ind w:right="0" w:left="720" w:firstLine="0"/>
-        <w:jc w:val="left"/>
-        <w:rPr>
-          <w:rFonts w:ascii="Arial" w:hAnsi="Arial" w:cs="Arial" w:eastAsia="Arial"/>
-          <w:color w:val="000000"/>
-          <w:spacing w:val="0"/>
-          <w:position w:val="0"/>
-          <w:sz w:val="22"/>
-          <w:shd w:fill="auto" w:val="clear"/>
-        </w:rPr>
-      </w:pPr>
-      <w:r>
-        <w:rPr>
-          <w:rFonts w:ascii="Arial" w:hAnsi="Arial" w:cs="Arial" w:eastAsia="Arial"/>
-          <w:color w:val="000000"/>
-          <w:spacing w:val="0"/>
-          <w:position w:val="0"/>
-          <w:sz w:val="22"/>
-          <w:shd w:fill="auto" w:val="clear"/>
-        </w:rPr>
-        <w:t xml:space="preserve">  product_color: 'indigo'</w:t>
+        <w:t xml:space="preserve">  _id: ObjectId('65e03010b18dc7ab8995f645'),</w:t>
+      </w:r>
+    </w:p>
+    <w:p>
+      <w:pPr>
+        <w:spacing w:before="0" w:after="0" w:line="240"/>
+        <w:ind w:right="0" w:left="720" w:firstLine="0"/>
+        <w:jc w:val="left"/>
+        <w:rPr>
+          <w:rFonts w:ascii="Arial" w:hAnsi="Arial" w:cs="Arial" w:eastAsia="Arial"/>
+          <w:color w:val="000000"/>
+          <w:spacing w:val="0"/>
+          <w:position w:val="0"/>
+          <w:sz w:val="22"/>
+          <w:shd w:fill="auto" w:val="clear"/>
+        </w:rPr>
+      </w:pPr>
+      <w:r>
+        <w:rPr>
+          <w:rFonts w:ascii="Arial" w:hAnsi="Arial" w:cs="Arial" w:eastAsia="Arial"/>
+          <w:color w:val="000000"/>
+          <w:spacing w:val="0"/>
+          <w:position w:val="0"/>
+          <w:sz w:val="22"/>
+          <w:shd w:fill="auto" w:val="clear"/>
+        </w:rPr>
+        <w:t xml:space="preserve">  id: '4',</w:t>
+      </w:r>
+    </w:p>
+    <w:p>
+      <w:pPr>
+        <w:spacing w:before="0" w:after="0" w:line="240"/>
+        <w:ind w:right="0" w:left="720" w:firstLine="0"/>
+        <w:jc w:val="left"/>
+        <w:rPr>
+          <w:rFonts w:ascii="Arial" w:hAnsi="Arial" w:cs="Arial" w:eastAsia="Arial"/>
+          <w:color w:val="000000"/>
+          <w:spacing w:val="0"/>
+          <w:position w:val="0"/>
+          <w:sz w:val="22"/>
+          <w:shd w:fill="auto" w:val="clear"/>
+        </w:rPr>
+      </w:pPr>
+      <w:r>
+        <w:rPr>
+          <w:rFonts w:ascii="Arial" w:hAnsi="Arial" w:cs="Arial" w:eastAsia="Arial"/>
+          <w:color w:val="000000"/>
+          <w:spacing w:val="0"/>
+          <w:position w:val="0"/>
+          <w:sz w:val="22"/>
+          <w:shd w:fill="auto" w:val="clear"/>
+        </w:rPr>
+        <w:t xml:space="preserve">  product_name: 'Gorgeous Plastic Pants',</w:t>
+      </w:r>
+    </w:p>
+    <w:p>
+      <w:pPr>
+        <w:spacing w:before="0" w:after="0" w:line="240"/>
+        <w:ind w:right="0" w:left="720" w:firstLine="0"/>
+        <w:jc w:val="left"/>
+        <w:rPr>
+          <w:rFonts w:ascii="Arial" w:hAnsi="Arial" w:cs="Arial" w:eastAsia="Arial"/>
+          <w:color w:val="000000"/>
+          <w:spacing w:val="0"/>
+          <w:position w:val="0"/>
+          <w:sz w:val="22"/>
+          <w:shd w:fill="auto" w:val="clear"/>
+        </w:rPr>
+      </w:pPr>
+      <w:r>
+        <w:rPr>
+          <w:rFonts w:ascii="Arial" w:hAnsi="Arial" w:cs="Arial" w:eastAsia="Arial"/>
+          <w:color w:val="000000"/>
+          <w:spacing w:val="0"/>
+          <w:position w:val="0"/>
+          <w:sz w:val="22"/>
+          <w:shd w:fill="auto" w:val="clear"/>
+        </w:rPr>
+        <w:t xml:space="preserve">  product_price: 492,</w:t>
+      </w:r>
+    </w:p>
+    <w:p>
+      <w:pPr>
+        <w:spacing w:before="0" w:after="0" w:line="240"/>
+        <w:ind w:right="0" w:left="720" w:firstLine="0"/>
+        <w:jc w:val="left"/>
+        <w:rPr>
+          <w:rFonts w:ascii="Arial" w:hAnsi="Arial" w:cs="Arial" w:eastAsia="Arial"/>
+          <w:color w:val="000000"/>
+          <w:spacing w:val="0"/>
+          <w:position w:val="0"/>
+          <w:sz w:val="22"/>
+          <w:shd w:fill="auto" w:val="clear"/>
+        </w:rPr>
+      </w:pPr>
+      <w:r>
+        <w:rPr>
+          <w:rFonts w:ascii="Arial" w:hAnsi="Arial" w:cs="Arial" w:eastAsia="Arial"/>
+          <w:color w:val="000000"/>
+          <w:spacing w:val="0"/>
+          <w:position w:val="0"/>
+          <w:sz w:val="22"/>
+          <w:shd w:fill="auto" w:val="clear"/>
+        </w:rPr>
+        <w:t xml:space="preserve">  product_material: 'Soft',</w:t>
+      </w:r>
+    </w:p>
+    <w:p>
+      <w:pPr>
+        <w:spacing w:before="0" w:after="0" w:line="240"/>
+        <w:ind w:right="0" w:left="720" w:firstLine="0"/>
+        <w:jc w:val="left"/>
+        <w:rPr>
+          <w:rFonts w:ascii="Arial" w:hAnsi="Arial" w:cs="Arial" w:eastAsia="Arial"/>
+          <w:color w:val="000000"/>
+          <w:spacing w:val="0"/>
+          <w:position w:val="0"/>
+          <w:sz w:val="22"/>
+          <w:shd w:fill="auto" w:val="clear"/>
+        </w:rPr>
+      </w:pPr>
+      <w:r>
+        <w:rPr>
+          <w:rFonts w:ascii="Arial" w:hAnsi="Arial" w:cs="Arial" w:eastAsia="Arial"/>
+          <w:color w:val="000000"/>
+          <w:spacing w:val="0"/>
+          <w:position w:val="0"/>
+          <w:sz w:val="22"/>
+          <w:shd w:fill="auto" w:val="clear"/>
+        </w:rPr>
+        <w:t xml:space="preserve">  product_color: 'plum'</w:t>
       </w:r>
     </w:p>
     <w:p>
@@ -12419,85 +11328,85 @@
           <w:sz w:val="22"/>
           <w:shd w:fill="auto" w:val="clear"/>
         </w:rPr>
-        <w:t xml:space="preserve">  _id: ObjectId('65e03010b18dc7ab8995f645'),</w:t>
-      </w:r>
-    </w:p>
-    <w:p>
-      <w:pPr>
-        <w:spacing w:before="0" w:after="0" w:line="240"/>
-        <w:ind w:right="0" w:left="720" w:firstLine="0"/>
-        <w:jc w:val="left"/>
-        <w:rPr>
-          <w:rFonts w:ascii="Arial" w:hAnsi="Arial" w:cs="Arial" w:eastAsia="Arial"/>
-          <w:color w:val="000000"/>
-          <w:spacing w:val="0"/>
-          <w:position w:val="0"/>
-          <w:sz w:val="22"/>
-          <w:shd w:fill="auto" w:val="clear"/>
-        </w:rPr>
-      </w:pPr>
-      <w:r>
-        <w:rPr>
-          <w:rFonts w:ascii="Arial" w:hAnsi="Arial" w:cs="Arial" w:eastAsia="Arial"/>
-          <w:color w:val="000000"/>
-          <w:spacing w:val="0"/>
-          <w:position w:val="0"/>
-          <w:sz w:val="22"/>
-          <w:shd w:fill="auto" w:val="clear"/>
-        </w:rPr>
-        <w:t xml:space="preserve">  id: '4',</w:t>
-      </w:r>
-    </w:p>
-    <w:p>
-      <w:pPr>
-        <w:spacing w:before="0" w:after="0" w:line="240"/>
-        <w:ind w:right="0" w:left="720" w:firstLine="0"/>
-        <w:jc w:val="left"/>
-        <w:rPr>
-          <w:rFonts w:ascii="Arial" w:hAnsi="Arial" w:cs="Arial" w:eastAsia="Arial"/>
-          <w:color w:val="000000"/>
-          <w:spacing w:val="0"/>
-          <w:position w:val="0"/>
-          <w:sz w:val="22"/>
-          <w:shd w:fill="auto" w:val="clear"/>
-        </w:rPr>
-      </w:pPr>
-      <w:r>
-        <w:rPr>
-          <w:rFonts w:ascii="Arial" w:hAnsi="Arial" w:cs="Arial" w:eastAsia="Arial"/>
-          <w:color w:val="000000"/>
-          <w:spacing w:val="0"/>
-          <w:position w:val="0"/>
-          <w:sz w:val="22"/>
-          <w:shd w:fill="auto" w:val="clear"/>
-        </w:rPr>
-        <w:t xml:space="preserve">  product_name: 'Gorgeous Plastic Pants',</w:t>
-      </w:r>
-    </w:p>
-    <w:p>
-      <w:pPr>
-        <w:spacing w:before="0" w:after="0" w:line="240"/>
-        <w:ind w:right="0" w:left="720" w:firstLine="0"/>
-        <w:jc w:val="left"/>
-        <w:rPr>
-          <w:rFonts w:ascii="Arial" w:hAnsi="Arial" w:cs="Arial" w:eastAsia="Arial"/>
-          <w:color w:val="000000"/>
-          <w:spacing w:val="0"/>
-          <w:position w:val="0"/>
-          <w:sz w:val="22"/>
-          <w:shd w:fill="auto" w:val="clear"/>
-        </w:rPr>
-      </w:pPr>
-      <w:r>
-        <w:rPr>
-          <w:rFonts w:ascii="Arial" w:hAnsi="Arial" w:cs="Arial" w:eastAsia="Arial"/>
-          <w:color w:val="000000"/>
-          <w:spacing w:val="0"/>
-          <w:position w:val="0"/>
-          <w:sz w:val="22"/>
-          <w:shd w:fill="auto" w:val="clear"/>
-        </w:rPr>
-        <w:t xml:space="preserve">  product_price: 492,</w:t>
+        <w:t xml:space="preserve">  _id: ObjectId('65e03010b18dc7ab8995f64a'),</w:t>
+      </w:r>
+    </w:p>
+    <w:p>
+      <w:pPr>
+        <w:spacing w:before="0" w:after="0" w:line="240"/>
+        <w:ind w:right="0" w:left="720" w:firstLine="0"/>
+        <w:jc w:val="left"/>
+        <w:rPr>
+          <w:rFonts w:ascii="Arial" w:hAnsi="Arial" w:cs="Arial" w:eastAsia="Arial"/>
+          <w:color w:val="000000"/>
+          <w:spacing w:val="0"/>
+          <w:position w:val="0"/>
+          <w:sz w:val="22"/>
+          <w:shd w:fill="auto" w:val="clear"/>
+        </w:rPr>
+      </w:pPr>
+      <w:r>
+        <w:rPr>
+          <w:rFonts w:ascii="Arial" w:hAnsi="Arial" w:cs="Arial" w:eastAsia="Arial"/>
+          <w:color w:val="000000"/>
+          <w:spacing w:val="0"/>
+          <w:position w:val="0"/>
+          <w:sz w:val="22"/>
+          <w:shd w:fill="auto" w:val="clear"/>
+        </w:rPr>
+        <w:t xml:space="preserve">  id: '9',</w:t>
+      </w:r>
+    </w:p>
+    <w:p>
+      <w:pPr>
+        <w:spacing w:before="0" w:after="0" w:line="240"/>
+        <w:ind w:right="0" w:left="720" w:firstLine="0"/>
+        <w:jc w:val="left"/>
+        <w:rPr>
+          <w:rFonts w:ascii="Arial" w:hAnsi="Arial" w:cs="Arial" w:eastAsia="Arial"/>
+          <w:color w:val="000000"/>
+          <w:spacing w:val="0"/>
+          <w:position w:val="0"/>
+          <w:sz w:val="22"/>
+          <w:shd w:fill="auto" w:val="clear"/>
+        </w:rPr>
+      </w:pPr>
+      <w:r>
+        <w:rPr>
+          <w:rFonts w:ascii="Arial" w:hAnsi="Arial" w:cs="Arial" w:eastAsia="Arial"/>
+          <w:color w:val="000000"/>
+          <w:spacing w:val="0"/>
+          <w:position w:val="0"/>
+          <w:sz w:val="22"/>
+          <w:shd w:fill="auto" w:val="clear"/>
+        </w:rPr>
+        <w:t xml:space="preserve">  product_name: 'Awesome Wooden Ball',</w:t>
+      </w:r>
+    </w:p>
+    <w:p>
+      <w:pPr>
+        <w:spacing w:before="0" w:after="0" w:line="240"/>
+        <w:ind w:right="0" w:left="720" w:firstLine="0"/>
+        <w:jc w:val="left"/>
+        <w:rPr>
+          <w:rFonts w:ascii="Arial" w:hAnsi="Arial" w:cs="Arial" w:eastAsia="Arial"/>
+          <w:color w:val="000000"/>
+          <w:spacing w:val="0"/>
+          <w:position w:val="0"/>
+          <w:sz w:val="22"/>
+          <w:shd w:fill="auto" w:val="clear"/>
+        </w:rPr>
+      </w:pPr>
+      <w:r>
+        <w:rPr>
+          <w:rFonts w:ascii="Arial" w:hAnsi="Arial" w:cs="Arial" w:eastAsia="Arial"/>
+          <w:color w:val="000000"/>
+          <w:spacing w:val="0"/>
+          <w:position w:val="0"/>
+          <w:sz w:val="22"/>
+          <w:shd w:fill="auto" w:val="clear"/>
+        </w:rPr>
+        <w:t xml:space="preserve">  product_price: 28,</w:t>
       </w:r>
     </w:p>
     <w:p>
@@ -12549,7 +11458,7 @@
           <w:sz w:val="22"/>
           <w:shd w:fill="auto" w:val="clear"/>
         </w:rPr>
-        <w:t xml:space="preserve">  product_color: 'plum'</w:t>
+        <w:t xml:space="preserve">  product_color: 'azure'</w:t>
       </w:r>
     </w:p>
     <w:p>
@@ -12627,137 +11536,137 @@
           <w:sz w:val="22"/>
           <w:shd w:fill="auto" w:val="clear"/>
         </w:rPr>
-        <w:t xml:space="preserve">  _id: ObjectId('65e03010b18dc7ab8995f64b'),</w:t>
-      </w:r>
-    </w:p>
-    <w:p>
-      <w:pPr>
-        <w:spacing w:before="0" w:after="0" w:line="240"/>
-        <w:ind w:right="0" w:left="720" w:firstLine="0"/>
-        <w:jc w:val="left"/>
-        <w:rPr>
-          <w:rFonts w:ascii="Arial" w:hAnsi="Arial" w:cs="Arial" w:eastAsia="Arial"/>
-          <w:color w:val="000000"/>
-          <w:spacing w:val="0"/>
-          <w:position w:val="0"/>
-          <w:sz w:val="22"/>
-          <w:shd w:fill="auto" w:val="clear"/>
-        </w:rPr>
-      </w:pPr>
-      <w:r>
-        <w:rPr>
-          <w:rFonts w:ascii="Arial" w:hAnsi="Arial" w:cs="Arial" w:eastAsia="Arial"/>
-          <w:color w:val="000000"/>
-          <w:spacing w:val="0"/>
-          <w:position w:val="0"/>
-          <w:sz w:val="22"/>
-          <w:shd w:fill="auto" w:val="clear"/>
-        </w:rPr>
-        <w:t xml:space="preserve">  id: '10',</w:t>
-      </w:r>
-    </w:p>
-    <w:p>
-      <w:pPr>
-        <w:spacing w:before="0" w:after="0" w:line="240"/>
-        <w:ind w:right="0" w:left="720" w:firstLine="0"/>
-        <w:jc w:val="left"/>
-        <w:rPr>
-          <w:rFonts w:ascii="Arial" w:hAnsi="Arial" w:cs="Arial" w:eastAsia="Arial"/>
-          <w:color w:val="000000"/>
-          <w:spacing w:val="0"/>
-          <w:position w:val="0"/>
-          <w:sz w:val="22"/>
-          <w:shd w:fill="auto" w:val="clear"/>
-        </w:rPr>
-      </w:pPr>
-      <w:r>
-        <w:rPr>
-          <w:rFonts w:ascii="Arial" w:hAnsi="Arial" w:cs="Arial" w:eastAsia="Arial"/>
-          <w:color w:val="000000"/>
-          <w:spacing w:val="0"/>
-          <w:position w:val="0"/>
-          <w:sz w:val="22"/>
-          <w:shd w:fill="auto" w:val="clear"/>
-        </w:rPr>
-        <w:t xml:space="preserve">  product_name: 'Generic Wooden Pizza',</w:t>
-      </w:r>
-    </w:p>
-    <w:p>
-      <w:pPr>
-        <w:spacing w:before="0" w:after="0" w:line="240"/>
-        <w:ind w:right="0" w:left="720" w:firstLine="0"/>
-        <w:jc w:val="left"/>
-        <w:rPr>
-          <w:rFonts w:ascii="Arial" w:hAnsi="Arial" w:cs="Arial" w:eastAsia="Arial"/>
-          <w:color w:val="000000"/>
-          <w:spacing w:val="0"/>
-          <w:position w:val="0"/>
-          <w:sz w:val="22"/>
-          <w:shd w:fill="auto" w:val="clear"/>
-        </w:rPr>
-      </w:pPr>
-      <w:r>
-        <w:rPr>
-          <w:rFonts w:ascii="Arial" w:hAnsi="Arial" w:cs="Arial" w:eastAsia="Arial"/>
-          <w:color w:val="000000"/>
-          <w:spacing w:val="0"/>
-          <w:position w:val="0"/>
-          <w:sz w:val="22"/>
-          <w:shd w:fill="auto" w:val="clear"/>
-        </w:rPr>
-        <w:t xml:space="preserve">  product_price: 84,</w:t>
-      </w:r>
-    </w:p>
-    <w:p>
-      <w:pPr>
-        <w:spacing w:before="0" w:after="0" w:line="240"/>
-        <w:ind w:right="0" w:left="720" w:firstLine="0"/>
-        <w:jc w:val="left"/>
-        <w:rPr>
-          <w:rFonts w:ascii="Arial" w:hAnsi="Arial" w:cs="Arial" w:eastAsia="Arial"/>
-          <w:color w:val="000000"/>
-          <w:spacing w:val="0"/>
-          <w:position w:val="0"/>
-          <w:sz w:val="22"/>
-          <w:shd w:fill="auto" w:val="clear"/>
-        </w:rPr>
-      </w:pPr>
-      <w:r>
-        <w:rPr>
-          <w:rFonts w:ascii="Arial" w:hAnsi="Arial" w:cs="Arial" w:eastAsia="Arial"/>
-          <w:color w:val="000000"/>
-          <w:spacing w:val="0"/>
-          <w:position w:val="0"/>
-          <w:sz w:val="22"/>
-          <w:shd w:fill="auto" w:val="clear"/>
-        </w:rPr>
-        <w:t xml:space="preserve">  product_material: 'Frozen',</w:t>
-      </w:r>
-    </w:p>
-    <w:p>
-      <w:pPr>
-        <w:spacing w:before="0" w:after="0" w:line="240"/>
-        <w:ind w:right="0" w:left="720" w:firstLine="0"/>
-        <w:jc w:val="left"/>
-        <w:rPr>
-          <w:rFonts w:ascii="Arial" w:hAnsi="Arial" w:cs="Arial" w:eastAsia="Arial"/>
-          <w:color w:val="000000"/>
-          <w:spacing w:val="0"/>
-          <w:position w:val="0"/>
-          <w:sz w:val="22"/>
-          <w:shd w:fill="auto" w:val="clear"/>
-        </w:rPr>
-      </w:pPr>
-      <w:r>
-        <w:rPr>
-          <w:rFonts w:ascii="Arial" w:hAnsi="Arial" w:cs="Arial" w:eastAsia="Arial"/>
-          <w:color w:val="000000"/>
-          <w:spacing w:val="0"/>
-          <w:position w:val="0"/>
-          <w:sz w:val="22"/>
-          <w:shd w:fill="auto" w:val="clear"/>
-        </w:rPr>
-        <w:t xml:space="preserve">  product_color: 'indigo'</w:t>
+        <w:t xml:space="preserve">  _id: ObjectId('65e03010b18dc7ab8995f64c'),</w:t>
+      </w:r>
+    </w:p>
+    <w:p>
+      <w:pPr>
+        <w:spacing w:before="0" w:after="0" w:line="240"/>
+        <w:ind w:right="0" w:left="720" w:firstLine="0"/>
+        <w:jc w:val="left"/>
+        <w:rPr>
+          <w:rFonts w:ascii="Arial" w:hAnsi="Arial" w:cs="Arial" w:eastAsia="Arial"/>
+          <w:color w:val="000000"/>
+          <w:spacing w:val="0"/>
+          <w:position w:val="0"/>
+          <w:sz w:val="22"/>
+          <w:shd w:fill="auto" w:val="clear"/>
+        </w:rPr>
+      </w:pPr>
+      <w:r>
+        <w:rPr>
+          <w:rFonts w:ascii="Arial" w:hAnsi="Arial" w:cs="Arial" w:eastAsia="Arial"/>
+          <w:color w:val="000000"/>
+          <w:spacing w:val="0"/>
+          <w:position w:val="0"/>
+          <w:sz w:val="22"/>
+          <w:shd w:fill="auto" w:val="clear"/>
+        </w:rPr>
+        <w:t xml:space="preserve">  id: '11',</w:t>
+      </w:r>
+    </w:p>
+    <w:p>
+      <w:pPr>
+        <w:spacing w:before="0" w:after="0" w:line="240"/>
+        <w:ind w:right="0" w:left="720" w:firstLine="0"/>
+        <w:jc w:val="left"/>
+        <w:rPr>
+          <w:rFonts w:ascii="Arial" w:hAnsi="Arial" w:cs="Arial" w:eastAsia="Arial"/>
+          <w:color w:val="000000"/>
+          <w:spacing w:val="0"/>
+          <w:position w:val="0"/>
+          <w:sz w:val="22"/>
+          <w:shd w:fill="auto" w:val="clear"/>
+        </w:rPr>
+      </w:pPr>
+      <w:r>
+        <w:rPr>
+          <w:rFonts w:ascii="Arial" w:hAnsi="Arial" w:cs="Arial" w:eastAsia="Arial"/>
+          <w:color w:val="000000"/>
+          <w:spacing w:val="0"/>
+          <w:position w:val="0"/>
+          <w:sz w:val="22"/>
+          <w:shd w:fill="auto" w:val="clear"/>
+        </w:rPr>
+        <w:t xml:space="preserve">  product_name: 'Unbranded Wooden Cheese',</w:t>
+      </w:r>
+    </w:p>
+    <w:p>
+      <w:pPr>
+        <w:spacing w:before="0" w:after="0" w:line="240"/>
+        <w:ind w:right="0" w:left="720" w:firstLine="0"/>
+        <w:jc w:val="left"/>
+        <w:rPr>
+          <w:rFonts w:ascii="Arial" w:hAnsi="Arial" w:cs="Arial" w:eastAsia="Arial"/>
+          <w:color w:val="000000"/>
+          <w:spacing w:val="0"/>
+          <w:position w:val="0"/>
+          <w:sz w:val="22"/>
+          <w:shd w:fill="auto" w:val="clear"/>
+        </w:rPr>
+      </w:pPr>
+      <w:r>
+        <w:rPr>
+          <w:rFonts w:ascii="Arial" w:hAnsi="Arial" w:cs="Arial" w:eastAsia="Arial"/>
+          <w:color w:val="000000"/>
+          <w:spacing w:val="0"/>
+          <w:position w:val="0"/>
+          <w:sz w:val="22"/>
+          <w:shd w:fill="auto" w:val="clear"/>
+        </w:rPr>
+        <w:t xml:space="preserve">  product_price: 26,</w:t>
+      </w:r>
+    </w:p>
+    <w:p>
+      <w:pPr>
+        <w:spacing w:before="0" w:after="0" w:line="240"/>
+        <w:ind w:right="0" w:left="720" w:firstLine="0"/>
+        <w:jc w:val="left"/>
+        <w:rPr>
+          <w:rFonts w:ascii="Arial" w:hAnsi="Arial" w:cs="Arial" w:eastAsia="Arial"/>
+          <w:color w:val="000000"/>
+          <w:spacing w:val="0"/>
+          <w:position w:val="0"/>
+          <w:sz w:val="22"/>
+          <w:shd w:fill="auto" w:val="clear"/>
+        </w:rPr>
+      </w:pPr>
+      <w:r>
+        <w:rPr>
+          <w:rFonts w:ascii="Arial" w:hAnsi="Arial" w:cs="Arial" w:eastAsia="Arial"/>
+          <w:color w:val="000000"/>
+          <w:spacing w:val="0"/>
+          <w:position w:val="0"/>
+          <w:sz w:val="22"/>
+          <w:shd w:fill="auto" w:val="clear"/>
+        </w:rPr>
+        <w:t xml:space="preserve">  product_material: 'Soft',</w:t>
+      </w:r>
+    </w:p>
+    <w:p>
+      <w:pPr>
+        <w:spacing w:before="0" w:after="0" w:line="240"/>
+        <w:ind w:right="0" w:left="720" w:firstLine="0"/>
+        <w:jc w:val="left"/>
+        <w:rPr>
+          <w:rFonts w:ascii="Arial" w:hAnsi="Arial" w:cs="Arial" w:eastAsia="Arial"/>
+          <w:color w:val="000000"/>
+          <w:spacing w:val="0"/>
+          <w:position w:val="0"/>
+          <w:sz w:val="22"/>
+          <w:shd w:fill="auto" w:val="clear"/>
+        </w:rPr>
+      </w:pPr>
+      <w:r>
+        <w:rPr>
+          <w:rFonts w:ascii="Arial" w:hAnsi="Arial" w:cs="Arial" w:eastAsia="Arial"/>
+          <w:color w:val="000000"/>
+          <w:spacing w:val="0"/>
+          <w:position w:val="0"/>
+          <w:sz w:val="22"/>
+          <w:shd w:fill="auto" w:val="clear"/>
+        </w:rPr>
+        <w:t xml:space="preserve">  product_color: 'black'</w:t>
       </w:r>
     </w:p>
     <w:p>
@@ -12835,137 +11744,137 @@
           <w:sz w:val="22"/>
           <w:shd w:fill="auto" w:val="clear"/>
         </w:rPr>
-        <w:t xml:space="preserve">  _id: ObjectId('65e03010b18dc7ab8995f652'),</w:t>
-      </w:r>
-    </w:p>
-    <w:p>
-      <w:pPr>
-        <w:spacing w:before="0" w:after="0" w:line="240"/>
-        <w:ind w:right="0" w:left="720" w:firstLine="0"/>
-        <w:jc w:val="left"/>
-        <w:rPr>
-          <w:rFonts w:ascii="Arial" w:hAnsi="Arial" w:cs="Arial" w:eastAsia="Arial"/>
-          <w:color w:val="000000"/>
-          <w:spacing w:val="0"/>
-          <w:position w:val="0"/>
-          <w:sz w:val="22"/>
-          <w:shd w:fill="auto" w:val="clear"/>
-        </w:rPr>
-      </w:pPr>
-      <w:r>
-        <w:rPr>
-          <w:rFonts w:ascii="Arial" w:hAnsi="Arial" w:cs="Arial" w:eastAsia="Arial"/>
-          <w:color w:val="000000"/>
-          <w:spacing w:val="0"/>
-          <w:position w:val="0"/>
-          <w:sz w:val="22"/>
-          <w:shd w:fill="auto" w:val="clear"/>
-        </w:rPr>
-        <w:t xml:space="preserve">  id: '17',</w:t>
-      </w:r>
-    </w:p>
-    <w:p>
-      <w:pPr>
-        <w:spacing w:before="0" w:after="0" w:line="240"/>
-        <w:ind w:right="0" w:left="720" w:firstLine="0"/>
-        <w:jc w:val="left"/>
-        <w:rPr>
-          <w:rFonts w:ascii="Arial" w:hAnsi="Arial" w:cs="Arial" w:eastAsia="Arial"/>
-          <w:color w:val="000000"/>
-          <w:spacing w:val="0"/>
-          <w:position w:val="0"/>
-          <w:sz w:val="22"/>
-          <w:shd w:fill="auto" w:val="clear"/>
-        </w:rPr>
-      </w:pPr>
-      <w:r>
-        <w:rPr>
-          <w:rFonts w:ascii="Arial" w:hAnsi="Arial" w:cs="Arial" w:eastAsia="Arial"/>
-          <w:color w:val="000000"/>
-          <w:spacing w:val="0"/>
-          <w:position w:val="0"/>
-          <w:sz w:val="22"/>
-          <w:shd w:fill="auto" w:val="clear"/>
-        </w:rPr>
-        <w:t xml:space="preserve">  product_name: 'Incredible Metal Car',</w:t>
-      </w:r>
-    </w:p>
-    <w:p>
-      <w:pPr>
-        <w:spacing w:before="0" w:after="0" w:line="240"/>
-        <w:ind w:right="0" w:left="720" w:firstLine="0"/>
-        <w:jc w:val="left"/>
-        <w:rPr>
-          <w:rFonts w:ascii="Arial" w:hAnsi="Arial" w:cs="Arial" w:eastAsia="Arial"/>
-          <w:color w:val="000000"/>
-          <w:spacing w:val="0"/>
-          <w:position w:val="0"/>
-          <w:sz w:val="22"/>
-          <w:shd w:fill="auto" w:val="clear"/>
-        </w:rPr>
-      </w:pPr>
-      <w:r>
-        <w:rPr>
-          <w:rFonts w:ascii="Arial" w:hAnsi="Arial" w:cs="Arial" w:eastAsia="Arial"/>
-          <w:color w:val="000000"/>
-          <w:spacing w:val="0"/>
-          <w:position w:val="0"/>
-          <w:sz w:val="22"/>
-          <w:shd w:fill="auto" w:val="clear"/>
-        </w:rPr>
-        <w:t xml:space="preserve">  product_price: 36,</w:t>
-      </w:r>
-    </w:p>
-    <w:p>
-      <w:pPr>
-        <w:spacing w:before="0" w:after="0" w:line="240"/>
-        <w:ind w:right="0" w:left="720" w:firstLine="0"/>
-        <w:jc w:val="left"/>
-        <w:rPr>
-          <w:rFonts w:ascii="Arial" w:hAnsi="Arial" w:cs="Arial" w:eastAsia="Arial"/>
-          <w:color w:val="000000"/>
-          <w:spacing w:val="0"/>
-          <w:position w:val="0"/>
-          <w:sz w:val="22"/>
-          <w:shd w:fill="auto" w:val="clear"/>
-        </w:rPr>
-      </w:pPr>
-      <w:r>
-        <w:rPr>
-          <w:rFonts w:ascii="Arial" w:hAnsi="Arial" w:cs="Arial" w:eastAsia="Arial"/>
-          <w:color w:val="000000"/>
-          <w:spacing w:val="0"/>
-          <w:position w:val="0"/>
-          <w:sz w:val="22"/>
-          <w:shd w:fill="auto" w:val="clear"/>
-        </w:rPr>
-        <w:t xml:space="preserve">  product_material: 'Fresh',</w:t>
-      </w:r>
-    </w:p>
-    <w:p>
-      <w:pPr>
-        <w:spacing w:before="0" w:after="0" w:line="240"/>
-        <w:ind w:right="0" w:left="720" w:firstLine="0"/>
-        <w:jc w:val="left"/>
-        <w:rPr>
-          <w:rFonts w:ascii="Arial" w:hAnsi="Arial" w:cs="Arial" w:eastAsia="Arial"/>
-          <w:color w:val="000000"/>
-          <w:spacing w:val="0"/>
-          <w:position w:val="0"/>
-          <w:sz w:val="22"/>
-          <w:shd w:fill="auto" w:val="clear"/>
-        </w:rPr>
-      </w:pPr>
-      <w:r>
-        <w:rPr>
-          <w:rFonts w:ascii="Arial" w:hAnsi="Arial" w:cs="Arial" w:eastAsia="Arial"/>
-          <w:color w:val="000000"/>
-          <w:spacing w:val="0"/>
-          <w:position w:val="0"/>
-          <w:sz w:val="22"/>
-          <w:shd w:fill="auto" w:val="clear"/>
-        </w:rPr>
-        <w:t xml:space="preserve">  product_color: 'indigo'</w:t>
+        <w:t xml:space="preserve">  _id: ObjectId('65e03010b18dc7ab8995f654'),</w:t>
+      </w:r>
+    </w:p>
+    <w:p>
+      <w:pPr>
+        <w:spacing w:before="0" w:after="0" w:line="240"/>
+        <w:ind w:right="0" w:left="720" w:firstLine="0"/>
+        <w:jc w:val="left"/>
+        <w:rPr>
+          <w:rFonts w:ascii="Arial" w:hAnsi="Arial" w:cs="Arial" w:eastAsia="Arial"/>
+          <w:color w:val="000000"/>
+          <w:spacing w:val="0"/>
+          <w:position w:val="0"/>
+          <w:sz w:val="22"/>
+          <w:shd w:fill="auto" w:val="clear"/>
+        </w:rPr>
+      </w:pPr>
+      <w:r>
+        <w:rPr>
+          <w:rFonts w:ascii="Arial" w:hAnsi="Arial" w:cs="Arial" w:eastAsia="Arial"/>
+          <w:color w:val="000000"/>
+          <w:spacing w:val="0"/>
+          <w:position w:val="0"/>
+          <w:sz w:val="22"/>
+          <w:shd w:fill="auto" w:val="clear"/>
+        </w:rPr>
+        <w:t xml:space="preserve">  id: '19',</w:t>
+      </w:r>
+    </w:p>
+    <w:p>
+      <w:pPr>
+        <w:spacing w:before="0" w:after="0" w:line="240"/>
+        <w:ind w:right="0" w:left="720" w:firstLine="0"/>
+        <w:jc w:val="left"/>
+        <w:rPr>
+          <w:rFonts w:ascii="Arial" w:hAnsi="Arial" w:cs="Arial" w:eastAsia="Arial"/>
+          <w:color w:val="000000"/>
+          <w:spacing w:val="0"/>
+          <w:position w:val="0"/>
+          <w:sz w:val="22"/>
+          <w:shd w:fill="auto" w:val="clear"/>
+        </w:rPr>
+      </w:pPr>
+      <w:r>
+        <w:rPr>
+          <w:rFonts w:ascii="Arial" w:hAnsi="Arial" w:cs="Arial" w:eastAsia="Arial"/>
+          <w:color w:val="000000"/>
+          <w:spacing w:val="0"/>
+          <w:position w:val="0"/>
+          <w:sz w:val="22"/>
+          <w:shd w:fill="auto" w:val="clear"/>
+        </w:rPr>
+        <w:t xml:space="preserve">  product_name: 'Intelligent Cotton Chips',</w:t>
+      </w:r>
+    </w:p>
+    <w:p>
+      <w:pPr>
+        <w:spacing w:before="0" w:after="0" w:line="240"/>
+        <w:ind w:right="0" w:left="720" w:firstLine="0"/>
+        <w:jc w:val="left"/>
+        <w:rPr>
+          <w:rFonts w:ascii="Arial" w:hAnsi="Arial" w:cs="Arial" w:eastAsia="Arial"/>
+          <w:color w:val="000000"/>
+          <w:spacing w:val="0"/>
+          <w:position w:val="0"/>
+          <w:sz w:val="22"/>
+          <w:shd w:fill="auto" w:val="clear"/>
+        </w:rPr>
+      </w:pPr>
+      <w:r>
+        <w:rPr>
+          <w:rFonts w:ascii="Arial" w:hAnsi="Arial" w:cs="Arial" w:eastAsia="Arial"/>
+          <w:color w:val="000000"/>
+          <w:spacing w:val="0"/>
+          <w:position w:val="0"/>
+          <w:sz w:val="22"/>
+          <w:shd w:fill="auto" w:val="clear"/>
+        </w:rPr>
+        <w:t xml:space="preserve">  product_price: 46,</w:t>
+      </w:r>
+    </w:p>
+    <w:p>
+      <w:pPr>
+        <w:spacing w:before="0" w:after="0" w:line="240"/>
+        <w:ind w:right="0" w:left="720" w:firstLine="0"/>
+        <w:jc w:val="left"/>
+        <w:rPr>
+          <w:rFonts w:ascii="Arial" w:hAnsi="Arial" w:cs="Arial" w:eastAsia="Arial"/>
+          <w:color w:val="000000"/>
+          <w:spacing w:val="0"/>
+          <w:position w:val="0"/>
+          <w:sz w:val="22"/>
+          <w:shd w:fill="auto" w:val="clear"/>
+        </w:rPr>
+      </w:pPr>
+      <w:r>
+        <w:rPr>
+          <w:rFonts w:ascii="Arial" w:hAnsi="Arial" w:cs="Arial" w:eastAsia="Arial"/>
+          <w:color w:val="000000"/>
+          <w:spacing w:val="0"/>
+          <w:position w:val="0"/>
+          <w:sz w:val="22"/>
+          <w:shd w:fill="auto" w:val="clear"/>
+        </w:rPr>
+        <w:t xml:space="preserve">  product_material: 'Soft',</w:t>
+      </w:r>
+    </w:p>
+    <w:p>
+      <w:pPr>
+        <w:spacing w:before="0" w:after="0" w:line="240"/>
+        <w:ind w:right="0" w:left="720" w:firstLine="0"/>
+        <w:jc w:val="left"/>
+        <w:rPr>
+          <w:rFonts w:ascii="Arial" w:hAnsi="Arial" w:cs="Arial" w:eastAsia="Arial"/>
+          <w:color w:val="000000"/>
+          <w:spacing w:val="0"/>
+          <w:position w:val="0"/>
+          <w:sz w:val="22"/>
+          <w:shd w:fill="auto" w:val="clear"/>
+        </w:rPr>
+      </w:pPr>
+      <w:r>
+        <w:rPr>
+          <w:rFonts w:ascii="Arial" w:hAnsi="Arial" w:cs="Arial" w:eastAsia="Arial"/>
+          <w:color w:val="000000"/>
+          <w:spacing w:val="0"/>
+          <w:position w:val="0"/>
+          <w:sz w:val="22"/>
+          <w:shd w:fill="auto" w:val="clear"/>
+        </w:rPr>
+        <w:t xml:space="preserve">  product_color: 'azure'</w:t>
       </w:r>
     </w:p>
     <w:p>
@@ -13011,35 +11920,33 @@
     </w:p>
     <w:p>
       <w:pPr>
-        <w:numPr>
-          <w:ilvl w:val="0"/>
-          <w:numId w:val="35"/>
-        </w:numPr>
         <w:tabs>
           <w:tab w:val="left" w:pos="720" w:leader="none"/>
         </w:tabs>
         <w:spacing w:before="0" w:after="0" w:line="240"/>
-        <w:ind w:right="0" w:left="720" w:hanging="360"/>
-        <w:jc w:val="left"/>
-        <w:rPr>
-          <w:rFonts w:ascii="Arial" w:hAnsi="Arial" w:cs="Arial" w:eastAsia="Arial"/>
-          <w:color w:val="000000"/>
-          <w:spacing w:val="0"/>
-          <w:position w:val="0"/>
-          <w:sz w:val="22"/>
-          <w:shd w:fill="auto" w:val="clear"/>
-        </w:rPr>
-      </w:pPr>
-      <w:r>
-        <w:rPr>
-          <w:rFonts w:ascii="Arial" w:hAnsi="Arial" w:cs="Arial" w:eastAsia="Arial"/>
-          <w:color w:val="000000"/>
-          <w:spacing w:val="0"/>
-          <w:position w:val="0"/>
-          <w:sz w:val="22"/>
-          <w:shd w:fill="auto" w:val="clear"/>
-        </w:rPr>
-        <w:t xml:space="preserve">Delete the products which product price value are same</w:t>
+        <w:ind w:right="0" w:left="0" w:firstLine="0"/>
+        <w:jc w:val="left"/>
+        <w:rPr>
+          <w:rFonts w:ascii="Arial" w:hAnsi="Arial" w:cs="Arial" w:eastAsia="Arial"/>
+          <w:b/>
+          <w:color w:val="000000"/>
+          <w:spacing w:val="0"/>
+          <w:position w:val="0"/>
+          <w:sz w:val="22"/>
+          <w:shd w:fill="auto" w:val="clear"/>
+        </w:rPr>
+      </w:pPr>
+      <w:r>
+        <w:rPr>
+          <w:rFonts w:ascii="Arial" w:hAnsi="Arial" w:cs="Arial" w:eastAsia="Arial"/>
+          <w:b/>
+          <w:color w:val="000000"/>
+          <w:spacing w:val="0"/>
+          <w:position w:val="0"/>
+          <w:sz w:val="22"/>
+          <w:shd w:fill="auto" w:val="clear"/>
+        </w:rPr>
+        <w:t xml:space="preserve">9.Find products which contain product color indigo  and product price 492.00</w:t>
       </w:r>
     </w:p>
     <w:p>
@@ -13102,6 +12009,975 @@
           <w:sz w:val="22"/>
           <w:shd w:fill="auto" w:val="clear"/>
         </w:rPr>
+        <w:t xml:space="preserve">db.products.find({$or:[{'product_color':'indigo'},{'product_price':492}]});</w:t>
+      </w:r>
+    </w:p>
+    <w:p>
+      <w:pPr>
+        <w:spacing w:before="0" w:after="0" w:line="240"/>
+        <w:ind w:right="0" w:left="720" w:firstLine="0"/>
+        <w:jc w:val="left"/>
+        <w:rPr>
+          <w:rFonts w:ascii="Arial" w:hAnsi="Arial" w:cs="Arial" w:eastAsia="Arial"/>
+          <w:color w:val="000000"/>
+          <w:spacing w:val="0"/>
+          <w:position w:val="0"/>
+          <w:sz w:val="22"/>
+          <w:shd w:fill="auto" w:val="clear"/>
+        </w:rPr>
+      </w:pPr>
+    </w:p>
+    <w:p>
+      <w:pPr>
+        <w:spacing w:before="0" w:after="0" w:line="240"/>
+        <w:ind w:right="0" w:left="720" w:firstLine="0"/>
+        <w:jc w:val="left"/>
+        <w:rPr>
+          <w:rFonts w:ascii="Arial" w:hAnsi="Arial" w:cs="Arial" w:eastAsia="Arial"/>
+          <w:color w:val="000000"/>
+          <w:spacing w:val="0"/>
+          <w:position w:val="0"/>
+          <w:sz w:val="22"/>
+          <w:shd w:fill="auto" w:val="clear"/>
+        </w:rPr>
+      </w:pPr>
+      <w:r>
+        <w:rPr>
+          <w:rFonts w:ascii="Arial" w:hAnsi="Arial" w:cs="Arial" w:eastAsia="Arial"/>
+          <w:color w:val="000000"/>
+          <w:spacing w:val="0"/>
+          <w:position w:val="0"/>
+          <w:sz w:val="22"/>
+          <w:shd w:fill="auto" w:val="clear"/>
+        </w:rPr>
+        <w:t xml:space="preserve">{</w:t>
+      </w:r>
+    </w:p>
+    <w:p>
+      <w:pPr>
+        <w:spacing w:before="0" w:after="0" w:line="240"/>
+        <w:ind w:right="0" w:left="720" w:firstLine="0"/>
+        <w:jc w:val="left"/>
+        <w:rPr>
+          <w:rFonts w:ascii="Arial" w:hAnsi="Arial" w:cs="Arial" w:eastAsia="Arial"/>
+          <w:color w:val="000000"/>
+          <w:spacing w:val="0"/>
+          <w:position w:val="0"/>
+          <w:sz w:val="22"/>
+          <w:shd w:fill="auto" w:val="clear"/>
+        </w:rPr>
+      </w:pPr>
+      <w:r>
+        <w:rPr>
+          <w:rFonts w:ascii="Arial" w:hAnsi="Arial" w:cs="Arial" w:eastAsia="Arial"/>
+          <w:color w:val="000000"/>
+          <w:spacing w:val="0"/>
+          <w:position w:val="0"/>
+          <w:sz w:val="22"/>
+          <w:shd w:fill="auto" w:val="clear"/>
+        </w:rPr>
+        <w:t xml:space="preserve">  _id: ObjectId('65e03010b18dc7ab8995f643'),</w:t>
+      </w:r>
+    </w:p>
+    <w:p>
+      <w:pPr>
+        <w:spacing w:before="0" w:after="0" w:line="240"/>
+        <w:ind w:right="0" w:left="720" w:firstLine="0"/>
+        <w:jc w:val="left"/>
+        <w:rPr>
+          <w:rFonts w:ascii="Arial" w:hAnsi="Arial" w:cs="Arial" w:eastAsia="Arial"/>
+          <w:color w:val="000000"/>
+          <w:spacing w:val="0"/>
+          <w:position w:val="0"/>
+          <w:sz w:val="22"/>
+          <w:shd w:fill="auto" w:val="clear"/>
+        </w:rPr>
+      </w:pPr>
+      <w:r>
+        <w:rPr>
+          <w:rFonts w:ascii="Arial" w:hAnsi="Arial" w:cs="Arial" w:eastAsia="Arial"/>
+          <w:color w:val="000000"/>
+          <w:spacing w:val="0"/>
+          <w:position w:val="0"/>
+          <w:sz w:val="22"/>
+          <w:shd w:fill="auto" w:val="clear"/>
+        </w:rPr>
+        <w:t xml:space="preserve">  id: '2',</w:t>
+      </w:r>
+    </w:p>
+    <w:p>
+      <w:pPr>
+        <w:spacing w:before="0" w:after="0" w:line="240"/>
+        <w:ind w:right="0" w:left="720" w:firstLine="0"/>
+        <w:jc w:val="left"/>
+        <w:rPr>
+          <w:rFonts w:ascii="Arial" w:hAnsi="Arial" w:cs="Arial" w:eastAsia="Arial"/>
+          <w:color w:val="000000"/>
+          <w:spacing w:val="0"/>
+          <w:position w:val="0"/>
+          <w:sz w:val="22"/>
+          <w:shd w:fill="auto" w:val="clear"/>
+        </w:rPr>
+      </w:pPr>
+      <w:r>
+        <w:rPr>
+          <w:rFonts w:ascii="Arial" w:hAnsi="Arial" w:cs="Arial" w:eastAsia="Arial"/>
+          <w:color w:val="000000"/>
+          <w:spacing w:val="0"/>
+          <w:position w:val="0"/>
+          <w:sz w:val="22"/>
+          <w:shd w:fill="auto" w:val="clear"/>
+        </w:rPr>
+        <w:t xml:space="preserve">  product_name: 'Practical Fresh Sausages',</w:t>
+      </w:r>
+    </w:p>
+    <w:p>
+      <w:pPr>
+        <w:spacing w:before="0" w:after="0" w:line="240"/>
+        <w:ind w:right="0" w:left="720" w:firstLine="0"/>
+        <w:jc w:val="left"/>
+        <w:rPr>
+          <w:rFonts w:ascii="Arial" w:hAnsi="Arial" w:cs="Arial" w:eastAsia="Arial"/>
+          <w:color w:val="000000"/>
+          <w:spacing w:val="0"/>
+          <w:position w:val="0"/>
+          <w:sz w:val="22"/>
+          <w:shd w:fill="auto" w:val="clear"/>
+        </w:rPr>
+      </w:pPr>
+      <w:r>
+        <w:rPr>
+          <w:rFonts w:ascii="Arial" w:hAnsi="Arial" w:cs="Arial" w:eastAsia="Arial"/>
+          <w:color w:val="000000"/>
+          <w:spacing w:val="0"/>
+          <w:position w:val="0"/>
+          <w:sz w:val="22"/>
+          <w:shd w:fill="auto" w:val="clear"/>
+        </w:rPr>
+        <w:t xml:space="preserve">  product_price: 911,</w:t>
+      </w:r>
+    </w:p>
+    <w:p>
+      <w:pPr>
+        <w:spacing w:before="0" w:after="0" w:line="240"/>
+        <w:ind w:right="0" w:left="720" w:firstLine="0"/>
+        <w:jc w:val="left"/>
+        <w:rPr>
+          <w:rFonts w:ascii="Arial" w:hAnsi="Arial" w:cs="Arial" w:eastAsia="Arial"/>
+          <w:color w:val="000000"/>
+          <w:spacing w:val="0"/>
+          <w:position w:val="0"/>
+          <w:sz w:val="22"/>
+          <w:shd w:fill="auto" w:val="clear"/>
+        </w:rPr>
+      </w:pPr>
+      <w:r>
+        <w:rPr>
+          <w:rFonts w:ascii="Arial" w:hAnsi="Arial" w:cs="Arial" w:eastAsia="Arial"/>
+          <w:color w:val="000000"/>
+          <w:spacing w:val="0"/>
+          <w:position w:val="0"/>
+          <w:sz w:val="22"/>
+          <w:shd w:fill="auto" w:val="clear"/>
+        </w:rPr>
+        <w:t xml:space="preserve">  product_material: 'Cotton',</w:t>
+      </w:r>
+    </w:p>
+    <w:p>
+      <w:pPr>
+        <w:spacing w:before="0" w:after="0" w:line="240"/>
+        <w:ind w:right="0" w:left="720" w:firstLine="0"/>
+        <w:jc w:val="left"/>
+        <w:rPr>
+          <w:rFonts w:ascii="Arial" w:hAnsi="Arial" w:cs="Arial" w:eastAsia="Arial"/>
+          <w:color w:val="000000"/>
+          <w:spacing w:val="0"/>
+          <w:position w:val="0"/>
+          <w:sz w:val="22"/>
+          <w:shd w:fill="auto" w:val="clear"/>
+        </w:rPr>
+      </w:pPr>
+      <w:r>
+        <w:rPr>
+          <w:rFonts w:ascii="Arial" w:hAnsi="Arial" w:cs="Arial" w:eastAsia="Arial"/>
+          <w:color w:val="000000"/>
+          <w:spacing w:val="0"/>
+          <w:position w:val="0"/>
+          <w:sz w:val="22"/>
+          <w:shd w:fill="auto" w:val="clear"/>
+        </w:rPr>
+        <w:t xml:space="preserve">  product_color: 'indigo'</w:t>
+      </w:r>
+    </w:p>
+    <w:p>
+      <w:pPr>
+        <w:spacing w:before="0" w:after="0" w:line="240"/>
+        <w:ind w:right="0" w:left="720" w:firstLine="0"/>
+        <w:jc w:val="left"/>
+        <w:rPr>
+          <w:rFonts w:ascii="Arial" w:hAnsi="Arial" w:cs="Arial" w:eastAsia="Arial"/>
+          <w:color w:val="000000"/>
+          <w:spacing w:val="0"/>
+          <w:position w:val="0"/>
+          <w:sz w:val="22"/>
+          <w:shd w:fill="auto" w:val="clear"/>
+        </w:rPr>
+      </w:pPr>
+      <w:r>
+        <w:rPr>
+          <w:rFonts w:ascii="Arial" w:hAnsi="Arial" w:cs="Arial" w:eastAsia="Arial"/>
+          <w:color w:val="000000"/>
+          <w:spacing w:val="0"/>
+          <w:position w:val="0"/>
+          <w:sz w:val="22"/>
+          <w:shd w:fill="auto" w:val="clear"/>
+        </w:rPr>
+        <w:t xml:space="preserve">}</w:t>
+      </w:r>
+    </w:p>
+    <w:p>
+      <w:pPr>
+        <w:spacing w:before="0" w:after="0" w:line="240"/>
+        <w:ind w:right="0" w:left="720" w:firstLine="0"/>
+        <w:jc w:val="left"/>
+        <w:rPr>
+          <w:rFonts w:ascii="Arial" w:hAnsi="Arial" w:cs="Arial" w:eastAsia="Arial"/>
+          <w:color w:val="000000"/>
+          <w:spacing w:val="0"/>
+          <w:position w:val="0"/>
+          <w:sz w:val="22"/>
+          <w:shd w:fill="auto" w:val="clear"/>
+        </w:rPr>
+      </w:pPr>
+      <w:r>
+        <w:rPr>
+          <w:rFonts w:ascii="Arial" w:hAnsi="Arial" w:cs="Arial" w:eastAsia="Arial"/>
+          <w:color w:val="000000"/>
+          <w:spacing w:val="0"/>
+          <w:position w:val="0"/>
+          <w:sz w:val="22"/>
+          <w:shd w:fill="auto" w:val="clear"/>
+        </w:rPr>
+        <w:t xml:space="preserve">{</w:t>
+      </w:r>
+    </w:p>
+    <w:p>
+      <w:pPr>
+        <w:spacing w:before="0" w:after="0" w:line="240"/>
+        <w:ind w:right="0" w:left="720" w:firstLine="0"/>
+        <w:jc w:val="left"/>
+        <w:rPr>
+          <w:rFonts w:ascii="Arial" w:hAnsi="Arial" w:cs="Arial" w:eastAsia="Arial"/>
+          <w:color w:val="000000"/>
+          <w:spacing w:val="0"/>
+          <w:position w:val="0"/>
+          <w:sz w:val="22"/>
+          <w:shd w:fill="auto" w:val="clear"/>
+        </w:rPr>
+      </w:pPr>
+      <w:r>
+        <w:rPr>
+          <w:rFonts w:ascii="Arial" w:hAnsi="Arial" w:cs="Arial" w:eastAsia="Arial"/>
+          <w:color w:val="000000"/>
+          <w:spacing w:val="0"/>
+          <w:position w:val="0"/>
+          <w:sz w:val="22"/>
+          <w:shd w:fill="auto" w:val="clear"/>
+        </w:rPr>
+        <w:t xml:space="preserve">  _id: ObjectId('65e03010b18dc7ab8995f645'),</w:t>
+      </w:r>
+    </w:p>
+    <w:p>
+      <w:pPr>
+        <w:spacing w:before="0" w:after="0" w:line="240"/>
+        <w:ind w:right="0" w:left="720" w:firstLine="0"/>
+        <w:jc w:val="left"/>
+        <w:rPr>
+          <w:rFonts w:ascii="Arial" w:hAnsi="Arial" w:cs="Arial" w:eastAsia="Arial"/>
+          <w:color w:val="000000"/>
+          <w:spacing w:val="0"/>
+          <w:position w:val="0"/>
+          <w:sz w:val="22"/>
+          <w:shd w:fill="auto" w:val="clear"/>
+        </w:rPr>
+      </w:pPr>
+      <w:r>
+        <w:rPr>
+          <w:rFonts w:ascii="Arial" w:hAnsi="Arial" w:cs="Arial" w:eastAsia="Arial"/>
+          <w:color w:val="000000"/>
+          <w:spacing w:val="0"/>
+          <w:position w:val="0"/>
+          <w:sz w:val="22"/>
+          <w:shd w:fill="auto" w:val="clear"/>
+        </w:rPr>
+        <w:t xml:space="preserve">  id: '4',</w:t>
+      </w:r>
+    </w:p>
+    <w:p>
+      <w:pPr>
+        <w:spacing w:before="0" w:after="0" w:line="240"/>
+        <w:ind w:right="0" w:left="720" w:firstLine="0"/>
+        <w:jc w:val="left"/>
+        <w:rPr>
+          <w:rFonts w:ascii="Arial" w:hAnsi="Arial" w:cs="Arial" w:eastAsia="Arial"/>
+          <w:color w:val="000000"/>
+          <w:spacing w:val="0"/>
+          <w:position w:val="0"/>
+          <w:sz w:val="22"/>
+          <w:shd w:fill="auto" w:val="clear"/>
+        </w:rPr>
+      </w:pPr>
+      <w:r>
+        <w:rPr>
+          <w:rFonts w:ascii="Arial" w:hAnsi="Arial" w:cs="Arial" w:eastAsia="Arial"/>
+          <w:color w:val="000000"/>
+          <w:spacing w:val="0"/>
+          <w:position w:val="0"/>
+          <w:sz w:val="22"/>
+          <w:shd w:fill="auto" w:val="clear"/>
+        </w:rPr>
+        <w:t xml:space="preserve">  product_name: 'Gorgeous Plastic Pants',</w:t>
+      </w:r>
+    </w:p>
+    <w:p>
+      <w:pPr>
+        <w:spacing w:before="0" w:after="0" w:line="240"/>
+        <w:ind w:right="0" w:left="720" w:firstLine="0"/>
+        <w:jc w:val="left"/>
+        <w:rPr>
+          <w:rFonts w:ascii="Arial" w:hAnsi="Arial" w:cs="Arial" w:eastAsia="Arial"/>
+          <w:color w:val="000000"/>
+          <w:spacing w:val="0"/>
+          <w:position w:val="0"/>
+          <w:sz w:val="22"/>
+          <w:shd w:fill="auto" w:val="clear"/>
+        </w:rPr>
+      </w:pPr>
+      <w:r>
+        <w:rPr>
+          <w:rFonts w:ascii="Arial" w:hAnsi="Arial" w:cs="Arial" w:eastAsia="Arial"/>
+          <w:color w:val="000000"/>
+          <w:spacing w:val="0"/>
+          <w:position w:val="0"/>
+          <w:sz w:val="22"/>
+          <w:shd w:fill="auto" w:val="clear"/>
+        </w:rPr>
+        <w:t xml:space="preserve">  product_price: 492,</w:t>
+      </w:r>
+    </w:p>
+    <w:p>
+      <w:pPr>
+        <w:spacing w:before="0" w:after="0" w:line="240"/>
+        <w:ind w:right="0" w:left="720" w:firstLine="0"/>
+        <w:jc w:val="left"/>
+        <w:rPr>
+          <w:rFonts w:ascii="Arial" w:hAnsi="Arial" w:cs="Arial" w:eastAsia="Arial"/>
+          <w:color w:val="000000"/>
+          <w:spacing w:val="0"/>
+          <w:position w:val="0"/>
+          <w:sz w:val="22"/>
+          <w:shd w:fill="auto" w:val="clear"/>
+        </w:rPr>
+      </w:pPr>
+      <w:r>
+        <w:rPr>
+          <w:rFonts w:ascii="Arial" w:hAnsi="Arial" w:cs="Arial" w:eastAsia="Arial"/>
+          <w:color w:val="000000"/>
+          <w:spacing w:val="0"/>
+          <w:position w:val="0"/>
+          <w:sz w:val="22"/>
+          <w:shd w:fill="auto" w:val="clear"/>
+        </w:rPr>
+        <w:t xml:space="preserve">  product_material: 'Soft',</w:t>
+      </w:r>
+    </w:p>
+    <w:p>
+      <w:pPr>
+        <w:spacing w:before="0" w:after="0" w:line="240"/>
+        <w:ind w:right="0" w:left="720" w:firstLine="0"/>
+        <w:jc w:val="left"/>
+        <w:rPr>
+          <w:rFonts w:ascii="Arial" w:hAnsi="Arial" w:cs="Arial" w:eastAsia="Arial"/>
+          <w:color w:val="000000"/>
+          <w:spacing w:val="0"/>
+          <w:position w:val="0"/>
+          <w:sz w:val="22"/>
+          <w:shd w:fill="auto" w:val="clear"/>
+        </w:rPr>
+      </w:pPr>
+      <w:r>
+        <w:rPr>
+          <w:rFonts w:ascii="Arial" w:hAnsi="Arial" w:cs="Arial" w:eastAsia="Arial"/>
+          <w:color w:val="000000"/>
+          <w:spacing w:val="0"/>
+          <w:position w:val="0"/>
+          <w:sz w:val="22"/>
+          <w:shd w:fill="auto" w:val="clear"/>
+        </w:rPr>
+        <w:t xml:space="preserve">  product_color: 'plum'</w:t>
+      </w:r>
+    </w:p>
+    <w:p>
+      <w:pPr>
+        <w:spacing w:before="0" w:after="0" w:line="240"/>
+        <w:ind w:right="0" w:left="720" w:firstLine="0"/>
+        <w:jc w:val="left"/>
+        <w:rPr>
+          <w:rFonts w:ascii="Arial" w:hAnsi="Arial" w:cs="Arial" w:eastAsia="Arial"/>
+          <w:color w:val="000000"/>
+          <w:spacing w:val="0"/>
+          <w:position w:val="0"/>
+          <w:sz w:val="22"/>
+          <w:shd w:fill="auto" w:val="clear"/>
+        </w:rPr>
+      </w:pPr>
+      <w:r>
+        <w:rPr>
+          <w:rFonts w:ascii="Arial" w:hAnsi="Arial" w:cs="Arial" w:eastAsia="Arial"/>
+          <w:color w:val="000000"/>
+          <w:spacing w:val="0"/>
+          <w:position w:val="0"/>
+          <w:sz w:val="22"/>
+          <w:shd w:fill="auto" w:val="clear"/>
+        </w:rPr>
+        <w:t xml:space="preserve">}</w:t>
+      </w:r>
+    </w:p>
+    <w:p>
+      <w:pPr>
+        <w:spacing w:before="0" w:after="0" w:line="240"/>
+        <w:ind w:right="0" w:left="720" w:firstLine="0"/>
+        <w:jc w:val="left"/>
+        <w:rPr>
+          <w:rFonts w:ascii="Arial" w:hAnsi="Arial" w:cs="Arial" w:eastAsia="Arial"/>
+          <w:color w:val="000000"/>
+          <w:spacing w:val="0"/>
+          <w:position w:val="0"/>
+          <w:sz w:val="22"/>
+          <w:shd w:fill="auto" w:val="clear"/>
+        </w:rPr>
+      </w:pPr>
+      <w:r>
+        <w:rPr>
+          <w:rFonts w:ascii="Arial" w:hAnsi="Arial" w:cs="Arial" w:eastAsia="Arial"/>
+          <w:color w:val="000000"/>
+          <w:spacing w:val="0"/>
+          <w:position w:val="0"/>
+          <w:sz w:val="22"/>
+          <w:shd w:fill="auto" w:val="clear"/>
+        </w:rPr>
+        <w:t xml:space="preserve">{</w:t>
+      </w:r>
+    </w:p>
+    <w:p>
+      <w:pPr>
+        <w:spacing w:before="0" w:after="0" w:line="240"/>
+        <w:ind w:right="0" w:left="720" w:firstLine="0"/>
+        <w:jc w:val="left"/>
+        <w:rPr>
+          <w:rFonts w:ascii="Arial" w:hAnsi="Arial" w:cs="Arial" w:eastAsia="Arial"/>
+          <w:color w:val="000000"/>
+          <w:spacing w:val="0"/>
+          <w:position w:val="0"/>
+          <w:sz w:val="22"/>
+          <w:shd w:fill="auto" w:val="clear"/>
+        </w:rPr>
+      </w:pPr>
+      <w:r>
+        <w:rPr>
+          <w:rFonts w:ascii="Arial" w:hAnsi="Arial" w:cs="Arial" w:eastAsia="Arial"/>
+          <w:color w:val="000000"/>
+          <w:spacing w:val="0"/>
+          <w:position w:val="0"/>
+          <w:sz w:val="22"/>
+          <w:shd w:fill="auto" w:val="clear"/>
+        </w:rPr>
+        <w:t xml:space="preserve">  _id: ObjectId('65e03010b18dc7ab8995f64b'),</w:t>
+      </w:r>
+    </w:p>
+    <w:p>
+      <w:pPr>
+        <w:spacing w:before="0" w:after="0" w:line="240"/>
+        <w:ind w:right="0" w:left="720" w:firstLine="0"/>
+        <w:jc w:val="left"/>
+        <w:rPr>
+          <w:rFonts w:ascii="Arial" w:hAnsi="Arial" w:cs="Arial" w:eastAsia="Arial"/>
+          <w:color w:val="000000"/>
+          <w:spacing w:val="0"/>
+          <w:position w:val="0"/>
+          <w:sz w:val="22"/>
+          <w:shd w:fill="auto" w:val="clear"/>
+        </w:rPr>
+      </w:pPr>
+      <w:r>
+        <w:rPr>
+          <w:rFonts w:ascii="Arial" w:hAnsi="Arial" w:cs="Arial" w:eastAsia="Arial"/>
+          <w:color w:val="000000"/>
+          <w:spacing w:val="0"/>
+          <w:position w:val="0"/>
+          <w:sz w:val="22"/>
+          <w:shd w:fill="auto" w:val="clear"/>
+        </w:rPr>
+        <w:t xml:space="preserve">  id: '10',</w:t>
+      </w:r>
+    </w:p>
+    <w:p>
+      <w:pPr>
+        <w:spacing w:before="0" w:after="0" w:line="240"/>
+        <w:ind w:right="0" w:left="720" w:firstLine="0"/>
+        <w:jc w:val="left"/>
+        <w:rPr>
+          <w:rFonts w:ascii="Arial" w:hAnsi="Arial" w:cs="Arial" w:eastAsia="Arial"/>
+          <w:color w:val="000000"/>
+          <w:spacing w:val="0"/>
+          <w:position w:val="0"/>
+          <w:sz w:val="22"/>
+          <w:shd w:fill="auto" w:val="clear"/>
+        </w:rPr>
+      </w:pPr>
+      <w:r>
+        <w:rPr>
+          <w:rFonts w:ascii="Arial" w:hAnsi="Arial" w:cs="Arial" w:eastAsia="Arial"/>
+          <w:color w:val="000000"/>
+          <w:spacing w:val="0"/>
+          <w:position w:val="0"/>
+          <w:sz w:val="22"/>
+          <w:shd w:fill="auto" w:val="clear"/>
+        </w:rPr>
+        <w:t xml:space="preserve">  product_name: 'Generic Wooden Pizza',</w:t>
+      </w:r>
+    </w:p>
+    <w:p>
+      <w:pPr>
+        <w:spacing w:before="0" w:after="0" w:line="240"/>
+        <w:ind w:right="0" w:left="720" w:firstLine="0"/>
+        <w:jc w:val="left"/>
+        <w:rPr>
+          <w:rFonts w:ascii="Arial" w:hAnsi="Arial" w:cs="Arial" w:eastAsia="Arial"/>
+          <w:color w:val="000000"/>
+          <w:spacing w:val="0"/>
+          <w:position w:val="0"/>
+          <w:sz w:val="22"/>
+          <w:shd w:fill="auto" w:val="clear"/>
+        </w:rPr>
+      </w:pPr>
+      <w:r>
+        <w:rPr>
+          <w:rFonts w:ascii="Arial" w:hAnsi="Arial" w:cs="Arial" w:eastAsia="Arial"/>
+          <w:color w:val="000000"/>
+          <w:spacing w:val="0"/>
+          <w:position w:val="0"/>
+          <w:sz w:val="22"/>
+          <w:shd w:fill="auto" w:val="clear"/>
+        </w:rPr>
+        <w:t xml:space="preserve">  product_price: 84,</w:t>
+      </w:r>
+    </w:p>
+    <w:p>
+      <w:pPr>
+        <w:spacing w:before="0" w:after="0" w:line="240"/>
+        <w:ind w:right="0" w:left="720" w:firstLine="0"/>
+        <w:jc w:val="left"/>
+        <w:rPr>
+          <w:rFonts w:ascii="Arial" w:hAnsi="Arial" w:cs="Arial" w:eastAsia="Arial"/>
+          <w:color w:val="000000"/>
+          <w:spacing w:val="0"/>
+          <w:position w:val="0"/>
+          <w:sz w:val="22"/>
+          <w:shd w:fill="auto" w:val="clear"/>
+        </w:rPr>
+      </w:pPr>
+      <w:r>
+        <w:rPr>
+          <w:rFonts w:ascii="Arial" w:hAnsi="Arial" w:cs="Arial" w:eastAsia="Arial"/>
+          <w:color w:val="000000"/>
+          <w:spacing w:val="0"/>
+          <w:position w:val="0"/>
+          <w:sz w:val="22"/>
+          <w:shd w:fill="auto" w:val="clear"/>
+        </w:rPr>
+        <w:t xml:space="preserve">  product_material: 'Frozen',</w:t>
+      </w:r>
+    </w:p>
+    <w:p>
+      <w:pPr>
+        <w:spacing w:before="0" w:after="0" w:line="240"/>
+        <w:ind w:right="0" w:left="720" w:firstLine="0"/>
+        <w:jc w:val="left"/>
+        <w:rPr>
+          <w:rFonts w:ascii="Arial" w:hAnsi="Arial" w:cs="Arial" w:eastAsia="Arial"/>
+          <w:color w:val="000000"/>
+          <w:spacing w:val="0"/>
+          <w:position w:val="0"/>
+          <w:sz w:val="22"/>
+          <w:shd w:fill="auto" w:val="clear"/>
+        </w:rPr>
+      </w:pPr>
+      <w:r>
+        <w:rPr>
+          <w:rFonts w:ascii="Arial" w:hAnsi="Arial" w:cs="Arial" w:eastAsia="Arial"/>
+          <w:color w:val="000000"/>
+          <w:spacing w:val="0"/>
+          <w:position w:val="0"/>
+          <w:sz w:val="22"/>
+          <w:shd w:fill="auto" w:val="clear"/>
+        </w:rPr>
+        <w:t xml:space="preserve">  product_color: 'indigo'</w:t>
+      </w:r>
+    </w:p>
+    <w:p>
+      <w:pPr>
+        <w:spacing w:before="0" w:after="0" w:line="240"/>
+        <w:ind w:right="0" w:left="720" w:firstLine="0"/>
+        <w:jc w:val="left"/>
+        <w:rPr>
+          <w:rFonts w:ascii="Arial" w:hAnsi="Arial" w:cs="Arial" w:eastAsia="Arial"/>
+          <w:color w:val="000000"/>
+          <w:spacing w:val="0"/>
+          <w:position w:val="0"/>
+          <w:sz w:val="22"/>
+          <w:shd w:fill="auto" w:val="clear"/>
+        </w:rPr>
+      </w:pPr>
+      <w:r>
+        <w:rPr>
+          <w:rFonts w:ascii="Arial" w:hAnsi="Arial" w:cs="Arial" w:eastAsia="Arial"/>
+          <w:color w:val="000000"/>
+          <w:spacing w:val="0"/>
+          <w:position w:val="0"/>
+          <w:sz w:val="22"/>
+          <w:shd w:fill="auto" w:val="clear"/>
+        </w:rPr>
+        <w:t xml:space="preserve">}</w:t>
+      </w:r>
+    </w:p>
+    <w:p>
+      <w:pPr>
+        <w:spacing w:before="0" w:after="0" w:line="240"/>
+        <w:ind w:right="0" w:left="720" w:firstLine="0"/>
+        <w:jc w:val="left"/>
+        <w:rPr>
+          <w:rFonts w:ascii="Arial" w:hAnsi="Arial" w:cs="Arial" w:eastAsia="Arial"/>
+          <w:color w:val="000000"/>
+          <w:spacing w:val="0"/>
+          <w:position w:val="0"/>
+          <w:sz w:val="22"/>
+          <w:shd w:fill="auto" w:val="clear"/>
+        </w:rPr>
+      </w:pPr>
+      <w:r>
+        <w:rPr>
+          <w:rFonts w:ascii="Arial" w:hAnsi="Arial" w:cs="Arial" w:eastAsia="Arial"/>
+          <w:color w:val="000000"/>
+          <w:spacing w:val="0"/>
+          <w:position w:val="0"/>
+          <w:sz w:val="22"/>
+          <w:shd w:fill="auto" w:val="clear"/>
+        </w:rPr>
+        <w:t xml:space="preserve">{</w:t>
+      </w:r>
+    </w:p>
+    <w:p>
+      <w:pPr>
+        <w:spacing w:before="0" w:after="0" w:line="240"/>
+        <w:ind w:right="0" w:left="720" w:firstLine="0"/>
+        <w:jc w:val="left"/>
+        <w:rPr>
+          <w:rFonts w:ascii="Arial" w:hAnsi="Arial" w:cs="Arial" w:eastAsia="Arial"/>
+          <w:color w:val="000000"/>
+          <w:spacing w:val="0"/>
+          <w:position w:val="0"/>
+          <w:sz w:val="22"/>
+          <w:shd w:fill="auto" w:val="clear"/>
+        </w:rPr>
+      </w:pPr>
+      <w:r>
+        <w:rPr>
+          <w:rFonts w:ascii="Arial" w:hAnsi="Arial" w:cs="Arial" w:eastAsia="Arial"/>
+          <w:color w:val="000000"/>
+          <w:spacing w:val="0"/>
+          <w:position w:val="0"/>
+          <w:sz w:val="22"/>
+          <w:shd w:fill="auto" w:val="clear"/>
+        </w:rPr>
+        <w:t xml:space="preserve">  _id: ObjectId('65e03010b18dc7ab8995f652'),</w:t>
+      </w:r>
+    </w:p>
+    <w:p>
+      <w:pPr>
+        <w:spacing w:before="0" w:after="0" w:line="240"/>
+        <w:ind w:right="0" w:left="720" w:firstLine="0"/>
+        <w:jc w:val="left"/>
+        <w:rPr>
+          <w:rFonts w:ascii="Arial" w:hAnsi="Arial" w:cs="Arial" w:eastAsia="Arial"/>
+          <w:color w:val="000000"/>
+          <w:spacing w:val="0"/>
+          <w:position w:val="0"/>
+          <w:sz w:val="22"/>
+          <w:shd w:fill="auto" w:val="clear"/>
+        </w:rPr>
+      </w:pPr>
+      <w:r>
+        <w:rPr>
+          <w:rFonts w:ascii="Arial" w:hAnsi="Arial" w:cs="Arial" w:eastAsia="Arial"/>
+          <w:color w:val="000000"/>
+          <w:spacing w:val="0"/>
+          <w:position w:val="0"/>
+          <w:sz w:val="22"/>
+          <w:shd w:fill="auto" w:val="clear"/>
+        </w:rPr>
+        <w:t xml:space="preserve">  id: '17',</w:t>
+      </w:r>
+    </w:p>
+    <w:p>
+      <w:pPr>
+        <w:spacing w:before="0" w:after="0" w:line="240"/>
+        <w:ind w:right="0" w:left="720" w:firstLine="0"/>
+        <w:jc w:val="left"/>
+        <w:rPr>
+          <w:rFonts w:ascii="Arial" w:hAnsi="Arial" w:cs="Arial" w:eastAsia="Arial"/>
+          <w:color w:val="000000"/>
+          <w:spacing w:val="0"/>
+          <w:position w:val="0"/>
+          <w:sz w:val="22"/>
+          <w:shd w:fill="auto" w:val="clear"/>
+        </w:rPr>
+      </w:pPr>
+      <w:r>
+        <w:rPr>
+          <w:rFonts w:ascii="Arial" w:hAnsi="Arial" w:cs="Arial" w:eastAsia="Arial"/>
+          <w:color w:val="000000"/>
+          <w:spacing w:val="0"/>
+          <w:position w:val="0"/>
+          <w:sz w:val="22"/>
+          <w:shd w:fill="auto" w:val="clear"/>
+        </w:rPr>
+        <w:t xml:space="preserve">  product_name: 'Incredible Metal Car',</w:t>
+      </w:r>
+    </w:p>
+    <w:p>
+      <w:pPr>
+        <w:spacing w:before="0" w:after="0" w:line="240"/>
+        <w:ind w:right="0" w:left="720" w:firstLine="0"/>
+        <w:jc w:val="left"/>
+        <w:rPr>
+          <w:rFonts w:ascii="Arial" w:hAnsi="Arial" w:cs="Arial" w:eastAsia="Arial"/>
+          <w:color w:val="000000"/>
+          <w:spacing w:val="0"/>
+          <w:position w:val="0"/>
+          <w:sz w:val="22"/>
+          <w:shd w:fill="auto" w:val="clear"/>
+        </w:rPr>
+      </w:pPr>
+      <w:r>
+        <w:rPr>
+          <w:rFonts w:ascii="Arial" w:hAnsi="Arial" w:cs="Arial" w:eastAsia="Arial"/>
+          <w:color w:val="000000"/>
+          <w:spacing w:val="0"/>
+          <w:position w:val="0"/>
+          <w:sz w:val="22"/>
+          <w:shd w:fill="auto" w:val="clear"/>
+        </w:rPr>
+        <w:t xml:space="preserve">  product_price: 36,</w:t>
+      </w:r>
+    </w:p>
+    <w:p>
+      <w:pPr>
+        <w:spacing w:before="0" w:after="0" w:line="240"/>
+        <w:ind w:right="0" w:left="720" w:firstLine="0"/>
+        <w:jc w:val="left"/>
+        <w:rPr>
+          <w:rFonts w:ascii="Arial" w:hAnsi="Arial" w:cs="Arial" w:eastAsia="Arial"/>
+          <w:color w:val="000000"/>
+          <w:spacing w:val="0"/>
+          <w:position w:val="0"/>
+          <w:sz w:val="22"/>
+          <w:shd w:fill="auto" w:val="clear"/>
+        </w:rPr>
+      </w:pPr>
+      <w:r>
+        <w:rPr>
+          <w:rFonts w:ascii="Arial" w:hAnsi="Arial" w:cs="Arial" w:eastAsia="Arial"/>
+          <w:color w:val="000000"/>
+          <w:spacing w:val="0"/>
+          <w:position w:val="0"/>
+          <w:sz w:val="22"/>
+          <w:shd w:fill="auto" w:val="clear"/>
+        </w:rPr>
+        <w:t xml:space="preserve">  product_material: 'Fresh',</w:t>
+      </w:r>
+    </w:p>
+    <w:p>
+      <w:pPr>
+        <w:spacing w:before="0" w:after="0" w:line="240"/>
+        <w:ind w:right="0" w:left="720" w:firstLine="0"/>
+        <w:jc w:val="left"/>
+        <w:rPr>
+          <w:rFonts w:ascii="Arial" w:hAnsi="Arial" w:cs="Arial" w:eastAsia="Arial"/>
+          <w:color w:val="000000"/>
+          <w:spacing w:val="0"/>
+          <w:position w:val="0"/>
+          <w:sz w:val="22"/>
+          <w:shd w:fill="auto" w:val="clear"/>
+        </w:rPr>
+      </w:pPr>
+      <w:r>
+        <w:rPr>
+          <w:rFonts w:ascii="Arial" w:hAnsi="Arial" w:cs="Arial" w:eastAsia="Arial"/>
+          <w:color w:val="000000"/>
+          <w:spacing w:val="0"/>
+          <w:position w:val="0"/>
+          <w:sz w:val="22"/>
+          <w:shd w:fill="auto" w:val="clear"/>
+        </w:rPr>
+        <w:t xml:space="preserve">  product_color: 'indigo'</w:t>
+      </w:r>
+    </w:p>
+    <w:p>
+      <w:pPr>
+        <w:spacing w:before="0" w:after="0" w:line="240"/>
+        <w:ind w:right="0" w:left="720" w:firstLine="0"/>
+        <w:jc w:val="left"/>
+        <w:rPr>
+          <w:rFonts w:ascii="Arial" w:hAnsi="Arial" w:cs="Arial" w:eastAsia="Arial"/>
+          <w:color w:val="000000"/>
+          <w:spacing w:val="0"/>
+          <w:position w:val="0"/>
+          <w:sz w:val="22"/>
+          <w:shd w:fill="auto" w:val="clear"/>
+        </w:rPr>
+      </w:pPr>
+      <w:r>
+        <w:rPr>
+          <w:rFonts w:ascii="Arial" w:hAnsi="Arial" w:cs="Arial" w:eastAsia="Arial"/>
+          <w:color w:val="000000"/>
+          <w:spacing w:val="0"/>
+          <w:position w:val="0"/>
+          <w:sz w:val="22"/>
+          <w:shd w:fill="auto" w:val="clear"/>
+        </w:rPr>
+        <w:t xml:space="preserve">}</w:t>
+      </w:r>
+    </w:p>
+    <w:p>
+      <w:pPr>
+        <w:spacing w:before="0" w:after="0" w:line="240"/>
+        <w:ind w:right="0" w:left="0" w:firstLine="0"/>
+        <w:jc w:val="left"/>
+        <w:rPr>
+          <w:rFonts w:ascii="Arial" w:hAnsi="Arial" w:cs="Arial" w:eastAsia="Arial"/>
+          <w:b/>
+          <w:color w:val="000000"/>
+          <w:spacing w:val="0"/>
+          <w:position w:val="0"/>
+          <w:sz w:val="22"/>
+          <w:shd w:fill="auto" w:val="clear"/>
+        </w:rPr>
+      </w:pPr>
+    </w:p>
+    <w:p>
+      <w:pPr>
+        <w:tabs>
+          <w:tab w:val="left" w:pos="720" w:leader="none"/>
+        </w:tabs>
+        <w:spacing w:before="0" w:after="0" w:line="240"/>
+        <w:ind w:right="0" w:left="0" w:firstLine="0"/>
+        <w:jc w:val="left"/>
+        <w:rPr>
+          <w:rFonts w:ascii="Arial" w:hAnsi="Arial" w:cs="Arial" w:eastAsia="Arial"/>
+          <w:b/>
+          <w:color w:val="000000"/>
+          <w:spacing w:val="0"/>
+          <w:position w:val="0"/>
+          <w:sz w:val="22"/>
+          <w:shd w:fill="auto" w:val="clear"/>
+        </w:rPr>
+      </w:pPr>
+      <w:r>
+        <w:rPr>
+          <w:rFonts w:ascii="Arial" w:hAnsi="Arial" w:cs="Arial" w:eastAsia="Arial"/>
+          <w:b/>
+          <w:color w:val="000000"/>
+          <w:spacing w:val="0"/>
+          <w:position w:val="0"/>
+          <w:sz w:val="22"/>
+          <w:shd w:fill="auto" w:val="clear"/>
+        </w:rPr>
+        <w:t xml:space="preserve">10.Delete the products which product price value are same</w:t>
+      </w:r>
+    </w:p>
+    <w:p>
+      <w:pPr>
+        <w:spacing w:before="0" w:after="0" w:line="240"/>
+        <w:ind w:right="0" w:left="0" w:firstLine="0"/>
+        <w:jc w:val="left"/>
+        <w:rPr>
+          <w:rFonts w:ascii="Arial" w:hAnsi="Arial" w:cs="Arial" w:eastAsia="Arial"/>
+          <w:color w:val="000000"/>
+          <w:spacing w:val="0"/>
+          <w:position w:val="0"/>
+          <w:sz w:val="22"/>
+          <w:shd w:fill="auto" w:val="clear"/>
+        </w:rPr>
+      </w:pPr>
+    </w:p>
+    <w:p>
+      <w:pPr>
+        <w:spacing w:before="0" w:after="0" w:line="240"/>
+        <w:ind w:right="0" w:left="720" w:firstLine="0"/>
+        <w:jc w:val="left"/>
+        <w:rPr>
+          <w:rFonts w:ascii="Arial" w:hAnsi="Arial" w:cs="Arial" w:eastAsia="Arial"/>
+          <w:color w:val="000000"/>
+          <w:spacing w:val="0"/>
+          <w:position w:val="0"/>
+          <w:sz w:val="22"/>
+          <w:shd w:fill="auto" w:val="clear"/>
+        </w:rPr>
+      </w:pPr>
+      <w:r>
+        <w:rPr>
+          <w:rFonts w:ascii="Arial" w:hAnsi="Arial" w:cs="Arial" w:eastAsia="Arial"/>
+          <w:b/>
+          <w:color w:val="000000"/>
+          <w:spacing w:val="0"/>
+          <w:position w:val="0"/>
+          <w:sz w:val="22"/>
+          <w:shd w:fill="auto" w:val="clear"/>
+        </w:rPr>
+        <w:t xml:space="preserve">Ans</w:t>
+      </w:r>
+      <w:r>
+        <w:rPr>
+          <w:rFonts w:ascii="Arial" w:hAnsi="Arial" w:cs="Arial" w:eastAsia="Arial"/>
+          <w:color w:val="000000"/>
+          <w:spacing w:val="0"/>
+          <w:position w:val="0"/>
+          <w:sz w:val="22"/>
+          <w:shd w:fill="auto" w:val="clear"/>
+        </w:rPr>
+        <w:t xml:space="preserve">:</w:t>
+      </w:r>
+      <w:r>
+        <w:rPr>
+          <w:rFonts w:ascii="Calibri" w:hAnsi="Calibri" w:cs="Calibri" w:eastAsia="Calibri"/>
+          <w:color w:val="auto"/>
+          <w:spacing w:val="0"/>
+          <w:position w:val="0"/>
+          <w:sz w:val="22"/>
+          <w:shd w:fill="auto" w:val="clear"/>
+        </w:rPr>
+        <w:t xml:space="preserve"> </w:t>
+      </w:r>
+      <w:r>
+        <w:rPr>
+          <w:rFonts w:ascii="Arial" w:hAnsi="Arial" w:cs="Arial" w:eastAsia="Arial"/>
+          <w:color w:val="000000"/>
+          <w:spacing w:val="0"/>
+          <w:position w:val="0"/>
+          <w:sz w:val="22"/>
+          <w:shd w:fill="auto" w:val="clear"/>
+        </w:rPr>
         <w:t xml:space="preserve">db.products.deleteOne({'product_price':28});</w:t>
       </w:r>
     </w:p>
@@ -13238,155 +13114,13 @@
           <w:shd w:fill="auto" w:val="clear"/>
         </w:rPr>
       </w:pPr>
-    </w:p>
-    <w:p>
-      <w:pPr>
-        <w:spacing w:before="0" w:after="160" w:line="259"/>
-        <w:ind w:right="0" w:left="0" w:firstLine="0"/>
-        <w:jc w:val="left"/>
-        <w:rPr>
-          <w:rFonts w:ascii="Calibri" w:hAnsi="Calibri" w:cs="Calibri" w:eastAsia="Calibri"/>
-          <w:color w:val="auto"/>
-          <w:spacing w:val="0"/>
-          <w:position w:val="0"/>
-          <w:sz w:val="22"/>
-          <w:shd w:fill="auto" w:val="clear"/>
-        </w:rPr>
-      </w:pPr>
-    </w:p>
-    <w:p>
-      <w:pPr>
-        <w:spacing w:before="0" w:after="160" w:line="259"/>
-        <w:ind w:right="0" w:left="0" w:firstLine="0"/>
-        <w:jc w:val="left"/>
-        <w:rPr>
-          <w:rFonts w:ascii="Calibri" w:hAnsi="Calibri" w:cs="Calibri" w:eastAsia="Calibri"/>
-          <w:color w:val="auto"/>
-          <w:spacing w:val="0"/>
-          <w:position w:val="0"/>
-          <w:sz w:val="22"/>
-          <w:shd w:fill="auto" w:val="clear"/>
-        </w:rPr>
-      </w:pPr>
-      <w:r>
-        <w:rPr>
-          <w:rFonts w:ascii="Calibri" w:hAnsi="Calibri" w:cs="Calibri" w:eastAsia="Calibri"/>
-          <w:color w:val="auto"/>
-          <w:spacing w:val="0"/>
-          <w:position w:val="0"/>
-          <w:sz w:val="22"/>
-          <w:shd w:fill="auto" w:val="clear"/>
-        </w:rPr>
-        <w:t xml:space="preserve">Submited by :     Athistaraja . R</w:t>
-      </w:r>
     </w:p>
   </w:body>
 </w:document>
 </file>
 
 <file path=word/numbering.xml><?xml version="1.0" encoding="utf-8"?>
-<w:numbering xmlns:w="http://schemas.openxmlformats.org/wordprocessingml/2006/main">
-  <w:abstractNum w:abstractNumId="0">
-    <w:lvl w:ilvl="0">
-      <w:start w:val="1"/>
-      <w:numFmt w:val="bullet"/>
-      <w:lvlText w:val="•"/>
-    </w:lvl>
-  </w:abstractNum>
-  <w:abstractNum w:abstractNumId="6">
-    <w:lvl w:ilvl="0">
-      <w:start w:val="1"/>
-      <w:numFmt w:val="bullet"/>
-      <w:lvlText w:val="•"/>
-    </w:lvl>
-  </w:abstractNum>
-  <w:abstractNum w:abstractNumId="12">
-    <w:lvl w:ilvl="0">
-      <w:start w:val="1"/>
-      <w:numFmt w:val="bullet"/>
-      <w:lvlText w:val="•"/>
-    </w:lvl>
-  </w:abstractNum>
-  <w:abstractNum w:abstractNumId="18">
-    <w:lvl w:ilvl="0">
-      <w:start w:val="1"/>
-      <w:numFmt w:val="bullet"/>
-      <w:lvlText w:val="•"/>
-    </w:lvl>
-  </w:abstractNum>
-  <w:abstractNum w:abstractNumId="24">
-    <w:lvl w:ilvl="0">
-      <w:start w:val="1"/>
-      <w:numFmt w:val="bullet"/>
-      <w:lvlText w:val="•"/>
-    </w:lvl>
-  </w:abstractNum>
-  <w:abstractNum w:abstractNumId="30">
-    <w:lvl w:ilvl="0">
-      <w:start w:val="1"/>
-      <w:numFmt w:val="bullet"/>
-      <w:lvlText w:val="•"/>
-    </w:lvl>
-  </w:abstractNum>
-  <w:abstractNum w:abstractNumId="36">
-    <w:lvl w:ilvl="0">
-      <w:start w:val="1"/>
-      <w:numFmt w:val="bullet"/>
-      <w:lvlText w:val="•"/>
-    </w:lvl>
-  </w:abstractNum>
-  <w:abstractNum w:abstractNumId="42">
-    <w:lvl w:ilvl="0">
-      <w:start w:val="1"/>
-      <w:numFmt w:val="bullet"/>
-      <w:lvlText w:val="•"/>
-    </w:lvl>
-  </w:abstractNum>
-  <w:abstractNum w:abstractNumId="48">
-    <w:lvl w:ilvl="0">
-      <w:start w:val="1"/>
-      <w:numFmt w:val="bullet"/>
-      <w:lvlText w:val="•"/>
-    </w:lvl>
-  </w:abstractNum>
-  <w:abstractNum w:abstractNumId="54">
-    <w:lvl w:ilvl="0">
-      <w:start w:val="1"/>
-      <w:numFmt w:val="bullet"/>
-      <w:lvlText w:val="•"/>
-    </w:lvl>
-  </w:abstractNum>
-  <w:num w:numId="5">
-    <w:abstractNumId w:val="54"/>
-  </w:num>
-  <w:num w:numId="7">
-    <w:abstractNumId w:val="48"/>
-  </w:num>
-  <w:num w:numId="11">
-    <w:abstractNumId w:val="42"/>
-  </w:num>
-  <w:num w:numId="13">
-    <w:abstractNumId w:val="36"/>
-  </w:num>
-  <w:num w:numId="16">
-    <w:abstractNumId w:val="30"/>
-  </w:num>
-  <w:num w:numId="19">
-    <w:abstractNumId w:val="24"/>
-  </w:num>
-  <w:num w:numId="23">
-    <w:abstractNumId w:val="18"/>
-  </w:num>
-  <w:num w:numId="27">
-    <w:abstractNumId w:val="12"/>
-  </w:num>
-  <w:num w:numId="31">
-    <w:abstractNumId w:val="6"/>
-  </w:num>
-  <w:num w:numId="35">
-    <w:abstractNumId w:val="0"/>
-  </w:num>
-</w:numbering>
+<w:numbering xmlns:w="http://schemas.openxmlformats.org/wordprocessingml/2006/main"/>
 </file>
 
 <file path=word/styles.xml><?xml version="1.0" encoding="utf-8"?>

</xml_diff>